<commit_message>
Dia 4 - Motores de vista y Cache
Dos capítulos mas y se termina el modulo 2
</commit_message>
<xml_diff>
--- a/Curso Backend.docx
+++ b/Curso Backend.docx
@@ -2068,6 +2068,9 @@
     </w:p>
     <w:p>
       <w:r>
+        <w:rPr>
+          <w:noProof/>
+        </w:rPr>
         <w:drawing>
           <wp:inline distT="0" distB="0" distL="0" distR="0" wp14:anchorId="62BB547D" wp14:editId="47A5308D">
             <wp:extent cx="1619476" cy="2467319"/>
@@ -2161,15 +2164,9 @@
         </w:rPr>
       </w:pPr>
       <w:r>
-        <w:rPr>
-          <w:lang w:val="en-US"/>
-        </w:rPr>
         <w:t xml:space="preserve"> </w:t>
       </w:r>
       <w:r>
-        <w:rPr>
-          <w:lang w:val="en-US"/>
-        </w:rPr>
         <w:tab/>
       </w:r>
       <w:r>
@@ -2223,6 +2220,9 @@
     </w:p>
     <w:p>
       <w:r>
+        <w:rPr>
+          <w:noProof/>
+        </w:rPr>
         <w:drawing>
           <wp:inline distT="0" distB="0" distL="0" distR="0" wp14:anchorId="4A087472" wp14:editId="41681640">
             <wp:extent cx="1495634" cy="2734057"/>
@@ -2309,6 +2309,9 @@
     <w:p/>
     <w:p>
       <w:r>
+        <w:rPr>
+          <w:noProof/>
+        </w:rPr>
         <w:lastRenderedPageBreak/>
         <w:drawing>
           <wp:inline distT="0" distB="0" distL="0" distR="0" wp14:anchorId="0AAA5CDE" wp14:editId="46630BC8">
@@ -2355,6 +2358,9 @@
     </w:p>
     <w:p>
       <w:r>
+        <w:rPr>
+          <w:noProof/>
+        </w:rPr>
         <w:drawing>
           <wp:inline distT="0" distB="0" distL="0" distR="0" wp14:anchorId="780EDE90" wp14:editId="7FC2D06D">
             <wp:extent cx="5612130" cy="1232535"/>
@@ -2400,6 +2406,9 @@
     </w:p>
     <w:p>
       <w:r>
+        <w:rPr>
+          <w:noProof/>
+        </w:rPr>
         <w:drawing>
           <wp:inline distT="0" distB="0" distL="0" distR="0" wp14:anchorId="5375E202" wp14:editId="64B9C441">
             <wp:extent cx="5612130" cy="1938020"/>
@@ -2473,6 +2482,9 @@
     </w:p>
     <w:p>
       <w:r>
+        <w:rPr>
+          <w:noProof/>
+        </w:rPr>
         <w:drawing>
           <wp:inline distT="0" distB="0" distL="0" distR="0" wp14:anchorId="64C537D5" wp14:editId="7CFBD2CC">
             <wp:extent cx="1657581" cy="2467319"/>
@@ -2538,9 +2550,6 @@
         </w:rPr>
       </w:pPr>
       <w:r>
-        <w:rPr>
-          <w:lang w:val="en-US"/>
-        </w:rPr>
         <w:tab/>
       </w:r>
       <w:r>
@@ -2656,6 +2665,9 @@
     </w:p>
     <w:p>
       <w:r>
+        <w:rPr>
+          <w:noProof/>
+        </w:rPr>
         <w:drawing>
           <wp:inline distT="0" distB="0" distL="0" distR="0" wp14:anchorId="72081F94" wp14:editId="09FB42D1">
             <wp:extent cx="5612130" cy="1313180"/>
@@ -2703,6 +2715,9 @@
     </w:p>
     <w:p>
       <w:r>
+        <w:rPr>
+          <w:noProof/>
+        </w:rPr>
         <w:drawing>
           <wp:inline distT="0" distB="0" distL="0" distR="0" wp14:anchorId="63DB3AC0" wp14:editId="6C69BEC6">
             <wp:extent cx="5612130" cy="2901950"/>
@@ -2770,6 +2785,7 @@
       </w:pPr>
       <w:r>
         <w:rPr>
+          <w:noProof/>
           <w:lang w:val="en-US"/>
         </w:rPr>
         <w:lastRenderedPageBreak/>
@@ -2815,13 +2831,7 @@
         <w:t>Luego reiniciamos el servidor</w:t>
       </w:r>
     </w:p>
-    <w:p>
-      <w:pPr>
-        <w:rPr>
-          <w:lang w:val="en-US"/>
-        </w:rPr>
-      </w:pPr>
-    </w:p>
+    <w:p/>
     <w:p>
       <w:r>
         <w:t xml:space="preserve">Como dato, cada vez que </w:t>
@@ -2869,12 +2879,761 @@
     </w:p>
     <w:p>
       <w:r>
-        <w:t>El trabajo de estos motores de vista es, por un lado, permitir enviar datos de nuestro código del servidor a los documentos html, a quienes llamamos vistas, por otro lado agregar sentencias y operaciones a la vista para que podamos usar ciclos, condiciones y más dentro de los archivos de las vistas mismas.</w:t>
-      </w:r>
-    </w:p>
-    <w:p>
-      <w:r>
-        <w:t>El motor de vistas en na dependencia adicionak</w:t>
+        <w:t xml:space="preserve">El trabajo de estos motores de vista es, por un lado, permitir enviar datos de nuestro código del servidor a los documentos html, a quienes llamamos vistas, por otro </w:t>
+      </w:r>
+      <w:r>
+        <w:t>lado,</w:t>
+      </w:r>
+      <w:r>
+        <w:t xml:space="preserve"> agregar sentencias y operaciones a la vista para que podamos usar ciclos, condiciones y más dentro de los archivos de las vistas mismas.</w:t>
+      </w:r>
+    </w:p>
+    <w:p>
+      <w:r>
+        <w:t xml:space="preserve">El motor de vistas en </w:t>
+      </w:r>
+      <w:r>
+        <w:t>una</w:t>
+      </w:r>
+      <w:r>
+        <w:t xml:space="preserve"> dependencia </w:t>
+      </w:r>
+      <w:r>
+        <w:t>adicional, por lo cual habrá que instalarla</w:t>
+      </w:r>
+      <w:r>
+        <w:t xml:space="preserve"> desde la terminal “Curso_Backend” usando el sig. comando:</w:t>
+      </w:r>
+    </w:p>
+    <w:p>
+      <w:r>
+        <w:tab/>
+        <w:t>npm install ejs</w:t>
+      </w:r>
+    </w:p>
+    <w:p>
+      <w:r>
+        <w:drawing>
+          <wp:inline distT="0" distB="0" distL="0" distR="0" wp14:anchorId="405F82FB" wp14:editId="605B17D5">
+            <wp:extent cx="5612130" cy="2008505"/>
+            <wp:effectExtent l="0" t="0" r="7620" b="0"/>
+            <wp:docPr id="14" name="Imagen 14"/>
+            <wp:cNvGraphicFramePr>
+              <a:graphicFrameLocks xmlns:a="http://schemas.openxmlformats.org/drawingml/2006/main" noChangeAspect="1"/>
+            </wp:cNvGraphicFramePr>
+            <a:graphic xmlns:a="http://schemas.openxmlformats.org/drawingml/2006/main">
+              <a:graphicData uri="http://schemas.openxmlformats.org/drawingml/2006/picture">
+                <pic:pic xmlns:pic="http://schemas.openxmlformats.org/drawingml/2006/picture">
+                  <pic:nvPicPr>
+                    <pic:cNvPr id="1" name=""/>
+                    <pic:cNvPicPr/>
+                  </pic:nvPicPr>
+                  <pic:blipFill>
+                    <a:blip r:embed="rId33"/>
+                    <a:stretch>
+                      <a:fillRect/>
+                    </a:stretch>
+                  </pic:blipFill>
+                  <pic:spPr>
+                    <a:xfrm>
+                      <a:off x="0" y="0"/>
+                      <a:ext cx="5612130" cy="2008505"/>
+                    </a:xfrm>
+                    <a:prstGeom prst="rect">
+                      <a:avLst/>
+                    </a:prstGeom>
+                  </pic:spPr>
+                </pic:pic>
+              </a:graphicData>
+            </a:graphic>
+          </wp:inline>
+        </w:drawing>
+      </w:r>
+    </w:p>
+    <w:p>
+      <w:r>
+        <w:t>Luego creamos una nueva carpeta en “html” llamada “views”.</w:t>
+      </w:r>
+      <w:r>
+        <w:t xml:space="preserve"> Para indicar el uso de un motor de vistas tenemos que usar el método “set” del objeto “app” que va de la sig. manera:</w:t>
+      </w:r>
+    </w:p>
+    <w:p>
+      <w:r>
+        <w:tab/>
+        <w:t>app.set();</w:t>
+      </w:r>
+    </w:p>
+    <w:p>
+      <w:r>
+        <w:t>El primer argumento a enviar es “view engine” para que express</w:t>
+      </w:r>
+      <w:r>
+        <w:t xml:space="preserve"> sepa que es un motor de vista el que vamos a montar, el segundo es el motor de vista que vamos a usar.</w:t>
+      </w:r>
+    </w:p>
+    <w:p>
+      <w:pPr>
+        <w:rPr>
+          <w:lang w:val="en-US"/>
+        </w:rPr>
+      </w:pPr>
+      <w:r>
+        <w:tab/>
+      </w:r>
+      <w:r>
+        <w:rPr>
+          <w:lang w:val="en-US"/>
+        </w:rPr>
+        <w:t>app.set('view engine', 'ejs');</w:t>
+      </w:r>
+    </w:p>
+    <w:p>
+      <w:pPr>
+        <w:rPr>
+          <w:lang w:val="en-US"/>
+        </w:rPr>
+      </w:pPr>
+    </w:p>
+    <w:p>
+      <w:pPr>
+        <w:rPr>
+          <w:lang w:val="en-US"/>
+        </w:rPr>
+      </w:pPr>
+    </w:p>
+    <w:p>
+      <w:r>
+        <w:lastRenderedPageBreak/>
+        <w:t>Por defecto los motores de v</w:t>
+      </w:r>
+      <w:r>
+        <w:t xml:space="preserve">ista, esperan que los archivos de vista </w:t>
+      </w:r>
+      <w:r>
+        <w:t>estén</w:t>
+      </w:r>
+      <w:r>
+        <w:t xml:space="preserve"> en una carpeta llama</w:t>
+      </w:r>
+      <w:r>
+        <w:t xml:space="preserve">da “views” que es precisamente la que acabamos de crear. Dentro de esa carpeta crearemos un archivo llamado “index.ejs” (la extensión dependerá del motor que se esté utilizando). </w:t>
+      </w:r>
+    </w:p>
+    <w:p>
+      <w:r>
+        <w:drawing>
+          <wp:inline distT="0" distB="0" distL="0" distR="0" wp14:anchorId="7F945ED9" wp14:editId="7A07A556">
+            <wp:extent cx="1562318" cy="1733792"/>
+            <wp:effectExtent l="0" t="0" r="0" b="0"/>
+            <wp:docPr id="16" name="Imagen 16"/>
+            <wp:cNvGraphicFramePr>
+              <a:graphicFrameLocks xmlns:a="http://schemas.openxmlformats.org/drawingml/2006/main" noChangeAspect="1"/>
+            </wp:cNvGraphicFramePr>
+            <a:graphic xmlns:a="http://schemas.openxmlformats.org/drawingml/2006/main">
+              <a:graphicData uri="http://schemas.openxmlformats.org/drawingml/2006/picture">
+                <pic:pic xmlns:pic="http://schemas.openxmlformats.org/drawingml/2006/picture">
+                  <pic:nvPicPr>
+                    <pic:cNvPr id="1" name=""/>
+                    <pic:cNvPicPr/>
+                  </pic:nvPicPr>
+                  <pic:blipFill>
+                    <a:blip r:embed="rId34"/>
+                    <a:stretch>
+                      <a:fillRect/>
+                    </a:stretch>
+                  </pic:blipFill>
+                  <pic:spPr>
+                    <a:xfrm>
+                      <a:off x="0" y="0"/>
+                      <a:ext cx="1562318" cy="1733792"/>
+                    </a:xfrm>
+                    <a:prstGeom prst="rect">
+                      <a:avLst/>
+                    </a:prstGeom>
+                  </pic:spPr>
+                </pic:pic>
+              </a:graphicData>
+            </a:graphic>
+          </wp:inline>
+        </w:drawing>
+      </w:r>
+    </w:p>
+    <w:p>
+      <w:r>
+        <w:t>Luego copiaremos el código de nuestro “index.html” en el “index.ejs” como ejemplo.</w:t>
+      </w:r>
+    </w:p>
+    <w:p>
+      <w:r>
+        <w:drawing>
+          <wp:inline distT="0" distB="0" distL="0" distR="0" wp14:anchorId="69FA878D" wp14:editId="03A063D6">
+            <wp:extent cx="5612130" cy="2825750"/>
+            <wp:effectExtent l="0" t="0" r="7620" b="0"/>
+            <wp:docPr id="24" name="Imagen 24"/>
+            <wp:cNvGraphicFramePr>
+              <a:graphicFrameLocks xmlns:a="http://schemas.openxmlformats.org/drawingml/2006/main" noChangeAspect="1"/>
+            </wp:cNvGraphicFramePr>
+            <a:graphic xmlns:a="http://schemas.openxmlformats.org/drawingml/2006/main">
+              <a:graphicData uri="http://schemas.openxmlformats.org/drawingml/2006/picture">
+                <pic:pic xmlns:pic="http://schemas.openxmlformats.org/drawingml/2006/picture">
+                  <pic:nvPicPr>
+                    <pic:cNvPr id="1" name=""/>
+                    <pic:cNvPicPr/>
+                  </pic:nvPicPr>
+                  <pic:blipFill>
+                    <a:blip r:embed="rId35"/>
+                    <a:stretch>
+                      <a:fillRect/>
+                    </a:stretch>
+                  </pic:blipFill>
+                  <pic:spPr>
+                    <a:xfrm>
+                      <a:off x="0" y="0"/>
+                      <a:ext cx="5612130" cy="2825750"/>
+                    </a:xfrm>
+                    <a:prstGeom prst="rect">
+                      <a:avLst/>
+                    </a:prstGeom>
+                  </pic:spPr>
+                </pic:pic>
+              </a:graphicData>
+            </a:graphic>
+          </wp:inline>
+        </w:drawing>
+      </w:r>
+    </w:p>
+    <w:p>
+      <w:r>
+        <w:t>Después de haber configurado nuestro motor de vista, vamos a indicarle al servidor web que debe de responder con esta vista a la petición “get” que ya teníamos, por lo cual borraron el “res.sendFile” y en su lugar colocaremos lo sig.:</w:t>
+      </w:r>
+    </w:p>
+    <w:p>
+      <w:r>
+        <w:tab/>
+        <w:t>res.render.();</w:t>
+      </w:r>
+    </w:p>
+    <w:p/>
+    <w:p/>
+    <w:p/>
+    <w:p/>
+    <w:p/>
+    <w:p>
+      <w:r>
+        <w:lastRenderedPageBreak/>
+        <w:t>Que es el método para mostrar una vista</w:t>
+      </w:r>
+      <w:r>
+        <w:t xml:space="preserve"> y como argumento colocaremos el nombre de la vista a mostrarse que es este caso será “index”.</w:t>
+      </w:r>
+    </w:p>
+    <w:p>
+      <w:r>
+        <w:drawing>
+          <wp:inline distT="0" distB="0" distL="0" distR="0" wp14:anchorId="332CDAA1" wp14:editId="668F0632">
+            <wp:extent cx="5612130" cy="2560955"/>
+            <wp:effectExtent l="0" t="0" r="7620" b="0"/>
+            <wp:docPr id="28" name="Imagen 28"/>
+            <wp:cNvGraphicFramePr>
+              <a:graphicFrameLocks xmlns:a="http://schemas.openxmlformats.org/drawingml/2006/main" noChangeAspect="1"/>
+            </wp:cNvGraphicFramePr>
+            <a:graphic xmlns:a="http://schemas.openxmlformats.org/drawingml/2006/main">
+              <a:graphicData uri="http://schemas.openxmlformats.org/drawingml/2006/picture">
+                <pic:pic xmlns:pic="http://schemas.openxmlformats.org/drawingml/2006/picture">
+                  <pic:nvPicPr>
+                    <pic:cNvPr id="1" name=""/>
+                    <pic:cNvPicPr/>
+                  </pic:nvPicPr>
+                  <pic:blipFill>
+                    <a:blip r:embed="rId36"/>
+                    <a:stretch>
+                      <a:fillRect/>
+                    </a:stretch>
+                  </pic:blipFill>
+                  <pic:spPr>
+                    <a:xfrm>
+                      <a:off x="0" y="0"/>
+                      <a:ext cx="5612130" cy="2560955"/>
+                    </a:xfrm>
+                    <a:prstGeom prst="rect">
+                      <a:avLst/>
+                    </a:prstGeom>
+                  </pic:spPr>
+                </pic:pic>
+              </a:graphicData>
+            </a:graphic>
+          </wp:inline>
+        </w:drawing>
+      </w:r>
+    </w:p>
+    <w:p>
+      <w:r>
+        <w:t>Después de eso</w:t>
+      </w:r>
+      <w:r>
+        <w:t xml:space="preserve"> en la terminal nos situamos en la carteta “html” y</w:t>
+      </w:r>
+      <w:r>
+        <w:t xml:space="preserve"> reiniciamos el servidor con un “node server.js” en la terminal.</w:t>
+      </w:r>
+    </w:p>
+    <w:p/>
+    <w:p/>
+    <w:p/>
+    <w:p/>
+    <w:p/>
+    <w:p/>
+    <w:p/>
+    <w:p/>
+    <w:p/>
+    <w:p/>
+    <w:p/>
+    <w:p/>
+    <w:p/>
+    <w:p/>
+    <w:p/>
+    <w:p/>
+    <w:p>
+      <w:pPr>
+        <w:pStyle w:val="Ttulo1"/>
+      </w:pPr>
+      <w:r>
+        <w:lastRenderedPageBreak/>
+        <w:t>Qué es el caché</w:t>
+      </w:r>
+    </w:p>
+    <w:p>
+      <w:r>
+        <w:t xml:space="preserve">Este concepto hace referencia a un programa que almacena copia de las respuestas </w:t>
+      </w:r>
+      <w:r>
+        <w:t xml:space="preserve">que envía </w:t>
+      </w:r>
+      <w:r>
+        <w:t xml:space="preserve">un </w:t>
+      </w:r>
+      <w:r>
+        <w:t>servidor, a</w:t>
+      </w:r>
+      <w:r>
+        <w:t xml:space="preserve"> fin de que no sea necesario volver a consultar al servidor por estos archivos de ahí nace el termino caching y significa almacenar en el cache. Este varia, puede ser desde guardar una consulta a una base de datos hasta guardar un archivo </w:t>
+      </w:r>
+      <w:r>
+        <w:t>que sabemos que no cambiara en un tiempo definido</w:t>
+      </w:r>
+      <w:r>
+        <w:t xml:space="preserve">. Entre los beneficios que tiene esta, reduce la carga al servidor, incrementa el rendimiento de la aplicación web, reduce el tiempo de carga a la página. El proxy es un intermediario entre el la solicitud y la respuesta, el proxy puede tomar una petición, buscar en el cache para ver si hay una copia previa y entregar dicha copia </w:t>
+      </w:r>
+      <w:r>
+        <w:t>para que la petición no llegue hasta el servidor. Un contratiempo seria la actualización de copias cuando un archivo es modificado o actualizado.</w:t>
+      </w:r>
+    </w:p>
+    <w:p>
+      <w:pPr>
+        <w:pStyle w:val="Ttulo1"/>
+      </w:pPr>
+      <w:r>
+        <w:t xml:space="preserve"> Tipos de cache</w:t>
+      </w:r>
+    </w:p>
+    <w:p>
+      <w:r>
+        <w:t>De acuerdo con la Mozilla Developer Network, en general podemos identificar dos tipos de cache, los locales y los compartidos.</w:t>
+      </w:r>
+    </w:p>
+    <w:p>
+      <w:r>
+        <w:t>Prácticamente todos los usuarios tienen un caché local que viene incluido por defecto con su navegador, este puede servir para que las páginas que visitamos carguen más rápido o bien para que podemos ver un sitio incluso cuando no tengamos internet.</w:t>
+      </w:r>
+    </w:p>
+    <w:p>
+      <w:r>
+        <w:t>Este es un buen ejemplo de un caché local, lo que lo diferencía de un caché compartido es que este caché sólo sirve para un usuario, aquél que accede al sitio web vía dicha computadora.</w:t>
+      </w:r>
+    </w:p>
+    <w:p>
+      <w:r>
+        <w:t>Por otro lado, un caché compartido puede estar compartido entre múltiples usuarios, existen servicios que ofrecen la posibilidad de funcionar como intermediarios entre los usuarios y el servidor, un buen ejemplo de ello es Cloudflare.</w:t>
+      </w:r>
+    </w:p>
+    <w:p>
+      <w:r>
+        <w:t xml:space="preserve">Los </w:t>
+      </w:r>
+      <w:r>
+        <w:t>cachés compartidos</w:t>
+      </w:r>
+      <w:r>
+        <w:t xml:space="preserve"> son bastante interesantes porque pueden ofrecer beneficios de performance y velocidad incluso a usuarios que visitan por primera vez nuestro sitio web. Algunos de estos servicios replican las copias que se han generado en múltiples ubicaciones del mundo, acercándolas más a los usuarios que eventualmente requerirán estas copias.</w:t>
+      </w:r>
+    </w:p>
+    <w:p/>
+    <w:p/>
+    <w:p/>
+    <w:p/>
+    <w:p/>
+    <w:p/>
+    <w:p/>
+    <w:p/>
+    <w:p/>
+    <w:p>
+      <w:pPr>
+        <w:pStyle w:val="Ttulo1"/>
+      </w:pPr>
+      <w:r>
+        <w:lastRenderedPageBreak/>
+        <w:t>Caché de archivos estáticos</w:t>
+      </w:r>
+    </w:p>
+    <w:p>
+      <w:r>
+        <w:t>Por defecto los archivos que se envían usando nuestro servidor de archivos estáticos</w:t>
+      </w:r>
+      <w:r>
+        <w:t xml:space="preserve"> se almacenan en el navegador,</w:t>
+      </w:r>
+      <w:r>
+        <w:t xml:space="preserve"> como desarrolladores del </w:t>
+      </w:r>
+      <w:r>
+        <w:t>proyecto podemos</w:t>
+      </w:r>
+      <w:r>
+        <w:t xml:space="preserve"> desactivar este comportamiento o modificar la forma en como el ordenador sabe que debe actualizar las copias que tiene</w:t>
+      </w:r>
+      <w:r>
+        <w:t>.</w:t>
+      </w:r>
+    </w:p>
+    <w:p>
+      <w:r>
+        <w:t xml:space="preserve">Para el cache de archivos estáticos usaremos dos estrategias que el servidor tiene disponibles </w:t>
+      </w:r>
+      <w:r>
+        <w:t>“etag”</w:t>
+      </w:r>
+      <w:r>
+        <w:t xml:space="preserve"> y el “maxage”.</w:t>
+      </w:r>
+    </w:p>
+    <w:p>
+      <w:r>
+        <w:t>Etag es la abreviatura de entity tag, para ver cómo funciona ejecutamos nuestro servidor y en el cmd ejecutaremos el sig. comando:</w:t>
+      </w:r>
+    </w:p>
+    <w:p>
+      <w:pPr>
+        <w:rPr>
+          <w:lang w:val="en-US"/>
+        </w:rPr>
+      </w:pPr>
+      <w:r>
+        <w:tab/>
+      </w:r>
+      <w:r>
+        <w:rPr>
+          <w:lang w:val="en-US"/>
+        </w:rPr>
+        <w:t>curl localhost:3000/assets/style.css -v</w:t>
+      </w:r>
+    </w:p>
+    <w:p>
+      <w:r>
+        <w:t>Gracias a curl que recordemos,</w:t>
+      </w:r>
+      <w:r>
+        <w:t xml:space="preserve"> podemos hacer peticiones web y visualizar la respuesta de información adicional</w:t>
+      </w:r>
+      <w:r>
+        <w:t>, en este caso buscaremos la informacion del “style.css”</w:t>
+      </w:r>
+    </w:p>
+    <w:p>
+      <w:r>
+        <w:drawing>
+          <wp:inline distT="0" distB="0" distL="0" distR="0" wp14:anchorId="045E29D8" wp14:editId="2B77F6A5">
+            <wp:extent cx="4477375" cy="4820323"/>
+            <wp:effectExtent l="0" t="0" r="0" b="0"/>
+            <wp:docPr id="29" name="Imagen 29"/>
+            <wp:cNvGraphicFramePr>
+              <a:graphicFrameLocks xmlns:a="http://schemas.openxmlformats.org/drawingml/2006/main" noChangeAspect="1"/>
+            </wp:cNvGraphicFramePr>
+            <a:graphic xmlns:a="http://schemas.openxmlformats.org/drawingml/2006/main">
+              <a:graphicData uri="http://schemas.openxmlformats.org/drawingml/2006/picture">
+                <pic:pic xmlns:pic="http://schemas.openxmlformats.org/drawingml/2006/picture">
+                  <pic:nvPicPr>
+                    <pic:cNvPr id="1" name=""/>
+                    <pic:cNvPicPr/>
+                  </pic:nvPicPr>
+                  <pic:blipFill>
+                    <a:blip r:embed="rId37"/>
+                    <a:stretch>
+                      <a:fillRect/>
+                    </a:stretch>
+                  </pic:blipFill>
+                  <pic:spPr>
+                    <a:xfrm>
+                      <a:off x="0" y="0"/>
+                      <a:ext cx="4477375" cy="4820323"/>
+                    </a:xfrm>
+                    <a:prstGeom prst="rect">
+                      <a:avLst/>
+                    </a:prstGeom>
+                  </pic:spPr>
+                </pic:pic>
+              </a:graphicData>
+            </a:graphic>
+          </wp:inline>
+        </w:drawing>
+      </w:r>
+    </w:p>
+    <w:p/>
+    <w:p/>
+    <w:p>
+      <w:r>
+        <w:lastRenderedPageBreak/>
+        <w:t xml:space="preserve">Una vez recibida la petición, veremos el contenido del css y los encabezados correspondientes, entre ellos el “ETag”, el cual es una representación del documento, cada servidor la obtiene de manera distinta, lo importante es saber para que se está utilizando, el navegador almacena este dato junto con el archivo estático del cache, la siguiente vez que el navegador solicite este archivo lo enviara junto con la petición </w:t>
+      </w:r>
+    </w:p>
+    <w:p>
+      <w:pPr>
+        <w:ind w:firstLine="708"/>
+      </w:pPr>
+      <w:r>
+        <w:t>ETag: W/"87-181ac92c00c"</w:t>
+      </w:r>
+    </w:p>
+    <w:p>
+      <w:r>
+        <w:t>Con esto se puede saber si el archivo se actualizo o no, si el archivo no se actualizo en lugar de enviar el documento al servidor responderá con un status http 304 que significa que el archivo no ha sido modificado. Así sabe el servidor que su copia sigue vigente y la utiliza como respuesta para la petición del usuario y reducirá el consumo de la red.</w:t>
+      </w:r>
+    </w:p>
+    <w:p>
+      <w:r>
+        <w:t>Para desactivarlo tenemos la opción</w:t>
+      </w:r>
+      <w:r>
+        <w:t xml:space="preserve"> “etag false” al declarar el servidor de archivos estitacos, agregamos el argumento después de la ubicación de la carpeta</w:t>
+      </w:r>
+      <w:r>
+        <w:t>:</w:t>
+      </w:r>
+    </w:p>
+    <w:p>
+      <w:pPr>
+        <w:rPr>
+          <w:lang w:val="en-US"/>
+        </w:rPr>
+      </w:pPr>
+      <w:r>
+        <w:tab/>
+      </w:r>
+      <w:r>
+        <w:rPr>
+          <w:lang w:val="en-US"/>
+        </w:rPr>
+        <w:t>app.use('/assets',express.static('assets', {</w:t>
+      </w:r>
+    </w:p>
+    <w:p>
+      <w:r>
+        <w:rPr>
+          <w:lang w:val="en-US"/>
+        </w:rPr>
+        <w:t xml:space="preserve">   </w:t>
+      </w:r>
+      <w:r>
+        <w:rPr>
+          <w:lang w:val="en-US"/>
+        </w:rPr>
+        <w:tab/>
+      </w:r>
+      <w:r>
+        <w:rPr>
+          <w:lang w:val="en-US"/>
+        </w:rPr>
+        <w:tab/>
+      </w:r>
+      <w:r>
+        <w:rPr>
+          <w:lang w:val="en-US"/>
+        </w:rPr>
+        <w:t xml:space="preserve"> </w:t>
+      </w:r>
+      <w:r>
+        <w:t>etag: false</w:t>
+      </w:r>
+      <w:r>
+        <w:t>,</w:t>
+      </w:r>
+    </w:p>
+    <w:p>
+      <w:pPr>
+        <w:ind w:firstLine="708"/>
+      </w:pPr>
+      <w:r>
+        <w:t>}));</w:t>
+      </w:r>
+    </w:p>
+    <w:p>
+      <w:r>
+        <w:drawing>
+          <wp:inline distT="0" distB="0" distL="0" distR="0" wp14:anchorId="4DCF587D" wp14:editId="4722B499">
+            <wp:extent cx="5612130" cy="3304540"/>
+            <wp:effectExtent l="0" t="0" r="7620" b="0"/>
+            <wp:docPr id="32" name="Imagen 32"/>
+            <wp:cNvGraphicFramePr>
+              <a:graphicFrameLocks xmlns:a="http://schemas.openxmlformats.org/drawingml/2006/main" noChangeAspect="1"/>
+            </wp:cNvGraphicFramePr>
+            <a:graphic xmlns:a="http://schemas.openxmlformats.org/drawingml/2006/main">
+              <a:graphicData uri="http://schemas.openxmlformats.org/drawingml/2006/picture">
+                <pic:pic xmlns:pic="http://schemas.openxmlformats.org/drawingml/2006/picture">
+                  <pic:nvPicPr>
+                    <pic:cNvPr id="1" name=""/>
+                    <pic:cNvPicPr/>
+                  </pic:nvPicPr>
+                  <pic:blipFill>
+                    <a:blip r:embed="rId38"/>
+                    <a:stretch>
+                      <a:fillRect/>
+                    </a:stretch>
+                  </pic:blipFill>
+                  <pic:spPr>
+                    <a:xfrm>
+                      <a:off x="0" y="0"/>
+                      <a:ext cx="5612130" cy="3304540"/>
+                    </a:xfrm>
+                    <a:prstGeom prst="rect">
+                      <a:avLst/>
+                    </a:prstGeom>
+                  </pic:spPr>
+                </pic:pic>
+              </a:graphicData>
+            </a:graphic>
+          </wp:inline>
+        </w:drawing>
+      </w:r>
+    </w:p>
+    <w:p>
+      <w:r>
+        <w:t>Como pueden observar después de cargar el servidor ya no aparece “etag”.</w:t>
+      </w:r>
+    </w:p>
+    <w:p/>
+    <w:p>
+      <w:r>
+        <w:lastRenderedPageBreak/>
+        <w:drawing>
+          <wp:inline distT="0" distB="0" distL="0" distR="0" wp14:anchorId="24F6409F" wp14:editId="39B8F425">
+            <wp:extent cx="3551068" cy="3614987"/>
+            <wp:effectExtent l="0" t="0" r="0" b="5080"/>
+            <wp:docPr id="31" name="Imagen 31"/>
+            <wp:cNvGraphicFramePr>
+              <a:graphicFrameLocks xmlns:a="http://schemas.openxmlformats.org/drawingml/2006/main" noChangeAspect="1"/>
+            </wp:cNvGraphicFramePr>
+            <a:graphic xmlns:a="http://schemas.openxmlformats.org/drawingml/2006/main">
+              <a:graphicData uri="http://schemas.openxmlformats.org/drawingml/2006/picture">
+                <pic:pic xmlns:pic="http://schemas.openxmlformats.org/drawingml/2006/picture">
+                  <pic:nvPicPr>
+                    <pic:cNvPr id="1" name=""/>
+                    <pic:cNvPicPr/>
+                  </pic:nvPicPr>
+                  <pic:blipFill>
+                    <a:blip r:embed="rId39"/>
+                    <a:stretch>
+                      <a:fillRect/>
+                    </a:stretch>
+                  </pic:blipFill>
+                  <pic:spPr>
+                    <a:xfrm>
+                      <a:off x="0" y="0"/>
+                      <a:ext cx="3554968" cy="3618958"/>
+                    </a:xfrm>
+                    <a:prstGeom prst="rect">
+                      <a:avLst/>
+                    </a:prstGeom>
+                  </pic:spPr>
+                </pic:pic>
+              </a:graphicData>
+            </a:graphic>
+          </wp:inline>
+        </w:drawing>
+      </w:r>
+    </w:p>
+    <w:p>
+      <w:r>
+        <w:t>Con la opción “maxage” es una alternativa, no se trata de un encabezado como si lo hace “etag”, sino que es un dato que forma parte de otro encabezado llamado “catch control”, con esto le indicamos al navegador cuanto tiempo es valida la copia y si dicho tiempo no expira el navegador no solicitara una nueva versión de esa copia. Eso si debemos de estar seguros del tiempo de respuesta que asignemos, ya que de lo contrario no surgirán cambios.</w:t>
+      </w:r>
+      <w:r>
+        <w:br/>
+        <w:t>Para agregarlo</w:t>
+      </w:r>
+      <w:r>
+        <w:t xml:space="preserve"> lo haremos en la misma ubicación del etag, colocando lo sig.:</w:t>
+      </w:r>
+    </w:p>
+    <w:p>
+      <w:pPr>
+        <w:rPr>
+          <w:lang w:val="en-US"/>
+        </w:rPr>
+      </w:pPr>
+      <w:r>
+        <w:tab/>
+      </w:r>
+      <w:r>
+        <w:rPr>
+          <w:lang w:val="en-US"/>
+        </w:rPr>
+        <w:t>app.use('/assets',express.static('assets', {</w:t>
+      </w:r>
+    </w:p>
+    <w:p>
+      <w:r>
+        <w:rPr>
+          <w:lang w:val="en-US"/>
+        </w:rPr>
+        <w:t xml:space="preserve">  </w:t>
+      </w:r>
+      <w:r>
+        <w:rPr>
+          <w:lang w:val="en-US"/>
+        </w:rPr>
+        <w:tab/>
+      </w:r>
+      <w:r>
+        <w:rPr>
+          <w:lang w:val="en-US"/>
+        </w:rPr>
+        <w:t xml:space="preserve">  </w:t>
+      </w:r>
+      <w:r>
+        <w:t>etag: false,</w:t>
+      </w:r>
+    </w:p>
+    <w:p>
+      <w:r>
+        <w:t xml:space="preserve">  </w:t>
+      </w:r>
+      <w:r>
+        <w:tab/>
+      </w:r>
+      <w:r>
+        <w:t xml:space="preserve">  maxAge: '5h'</w:t>
+      </w:r>
+    </w:p>
+    <w:p>
+      <w:pPr>
+        <w:ind w:firstLine="708"/>
+      </w:pPr>
+      <w:r>
+        <w:t>}));</w:t>
+      </w:r>
+    </w:p>
+    <w:p>
+      <w:r>
+        <w:t>Puede ser un valor en string o en int representado en milisegundos.</w:t>
       </w:r>
     </w:p>
     <w:sectPr>

</xml_diff>

<commit_message>
Dia 6 - guardado de curso backend
</commit_message>
<xml_diff>
--- a/Curso Backend.docx
+++ b/Curso Backend.docx
@@ -252,6 +252,7 @@
         <w:pStyle w:val="Ttulo2"/>
       </w:pPr>
       <w:r>
+        <w:lastRenderedPageBreak/>
         <w:t>Verbos Http</w:t>
       </w:r>
     </w:p>
@@ -502,6 +503,7 @@
         <w:rPr>
           <w:lang w:val="en-US"/>
         </w:rPr>
+        <w:lastRenderedPageBreak/>
         <w:t>localhost:8080</w:t>
       </w:r>
     </w:p>
@@ -688,6 +690,7 @@
     </w:p>
     <w:p>
       <w:r>
+        <w:lastRenderedPageBreak/>
         <w:t>Lugo tenemos que posicionar nuestra terminal con la carpeta para que cuando se ejecuten los comandos, se ejecuten sobre la carpeta de nuestro proyecto, para ello usaremos el sig. comando:</w:t>
       </w:r>
     </w:p>
@@ -891,6 +894,7 @@
         <w:rPr>
           <w:noProof/>
         </w:rPr>
+        <w:lastRenderedPageBreak/>
         <w:drawing>
           <wp:inline distT="0" distB="0" distL="0" distR="0" wp14:anchorId="563053EE" wp14:editId="2E9EF416">
             <wp:extent cx="5612130" cy="1766570"/>
@@ -1217,6 +1221,7 @@
     </w:p>
     <w:p>
       <w:r>
+        <w:lastRenderedPageBreak/>
         <w:tab/>
       </w:r>
       <w:proofErr w:type="spellStart"/>
@@ -1319,6 +1324,7 @@
         <w:pStyle w:val="Ttulo2"/>
       </w:pPr>
       <w:r>
+        <w:lastRenderedPageBreak/>
         <w:t>Express</w:t>
       </w:r>
     </w:p>
@@ -1656,6 +1662,7 @@
         <w:rPr>
           <w:noProof/>
         </w:rPr>
+        <w:lastRenderedPageBreak/>
         <w:drawing>
           <wp:inline distT="0" distB="0" distL="0" distR="0" wp14:anchorId="1D604D9D" wp14:editId="128E3636">
             <wp:extent cx="3743847" cy="2267266"/>
@@ -1728,6 +1735,7 @@
       </w:pPr>
       <w:proofErr w:type="spellStart"/>
       <w:r>
+        <w:lastRenderedPageBreak/>
         <w:t>Postman</w:t>
       </w:r>
       <w:proofErr w:type="spellEnd"/>
@@ -1860,17 +1868,28 @@
       </w:r>
     </w:p>
     <w:p>
+      <w:pPr>
+        <w:rPr>
+          <w:lang w:val="en-US"/>
+        </w:rPr>
+      </w:pPr>
       <w:r>
         <w:tab/>
       </w:r>
       <w:proofErr w:type="spellStart"/>
       <w:proofErr w:type="gramStart"/>
       <w:r>
+        <w:rPr>
+          <w:lang w:val="en-US"/>
+        </w:rPr>
         <w:t>res.send</w:t>
       </w:r>
       <w:proofErr w:type="spellEnd"/>
       <w:proofErr w:type="gramEnd"/>
       <w:r>
+        <w:rPr>
+          <w:lang w:val="en-US"/>
+        </w:rPr>
         <w:t>(`Hola ${req.query.name}`);</w:t>
       </w:r>
     </w:p>
@@ -1909,6 +1928,7 @@
         <w:rPr>
           <w:noProof/>
         </w:rPr>
+        <w:lastRenderedPageBreak/>
         <w:drawing>
           <wp:inline distT="0" distB="0" distL="0" distR="0" wp14:anchorId="226565B8" wp14:editId="26FBFEE4">
             <wp:extent cx="3915321" cy="2229161"/>
@@ -2196,6 +2216,7 @@
         <w:rPr>
           <w:noProof/>
         </w:rPr>
+        <w:lastRenderedPageBreak/>
         <w:drawing>
           <wp:inline distT="0" distB="0" distL="0" distR="0" wp14:anchorId="050FA353" wp14:editId="287AE036">
             <wp:extent cx="5612130" cy="3923665"/>
@@ -2391,6 +2412,7 @@
     <w:p/>
     <w:p>
       <w:r>
+        <w:lastRenderedPageBreak/>
         <w:t xml:space="preserve">Lo instalaremos con </w:t>
       </w:r>
       <w:proofErr w:type="spellStart"/>
@@ -2674,6 +2696,7 @@
     <w:p/>
     <w:p>
       <w:r>
+        <w:lastRenderedPageBreak/>
         <w:t xml:space="preserve">Como ejemplo usaremos </w:t>
       </w:r>
       <w:proofErr w:type="gramStart"/>
@@ -2944,6 +2967,7 @@
     <w:p/>
     <w:p>
       <w:r>
+        <w:lastRenderedPageBreak/>
         <w:t>Luego seleccionamos la parte de “</w:t>
       </w:r>
       <w:proofErr w:type="spellStart"/>
@@ -3043,6 +3067,7 @@
         <w:pStyle w:val="Ttulo2"/>
       </w:pPr>
       <w:r>
+        <w:lastRenderedPageBreak/>
         <w:t>Enviar HTML</w:t>
       </w:r>
     </w:p>
@@ -3376,6 +3401,7 @@
     <w:p/>
     <w:p>
       <w:r>
+        <w:lastRenderedPageBreak/>
         <w:t>Como siempre responde con dos argumentos uno c</w:t>
       </w:r>
       <w:r>
@@ -3590,6 +3616,7 @@
         <w:rPr>
           <w:noProof/>
         </w:rPr>
+        <w:lastRenderedPageBreak/>
         <w:drawing>
           <wp:inline distT="0" distB="0" distL="0" distR="0" wp14:anchorId="0AAA5CDE" wp14:editId="46630BC8">
             <wp:extent cx="5612130" cy="2492375"/>
@@ -3740,6 +3767,7 @@
         <w:pStyle w:val="Ttulo2"/>
       </w:pPr>
       <w:r>
+        <w:lastRenderedPageBreak/>
         <w:t>Servir archivos estáticos</w:t>
       </w:r>
     </w:p>
@@ -3964,6 +3992,7 @@
     <w:p/>
     <w:p>
       <w:r>
+        <w:lastRenderedPageBreak/>
         <w:t>Luego colocaremos en la carpeta “</w:t>
       </w:r>
       <w:proofErr w:type="spellStart"/>
@@ -4256,6 +4285,7 @@
           <w:noProof/>
           <w:lang w:val="en-US"/>
         </w:rPr>
+        <w:lastRenderedPageBreak/>
         <w:drawing>
           <wp:inline distT="0" distB="0" distL="0" distR="0" wp14:anchorId="0919CA83" wp14:editId="5AFD0377">
             <wp:extent cx="5612130" cy="2781300"/>
@@ -4621,6 +4651,7 @@
     </w:p>
     <w:p>
       <w:r>
+        <w:lastRenderedPageBreak/>
         <w:t>Por defecto los motores de v</w:t>
       </w:r>
       <w:r>
@@ -4794,6 +4825,7 @@
     <w:p/>
     <w:p>
       <w:r>
+        <w:lastRenderedPageBreak/>
         <w:t>Que es el método para mostrar una vista</w:t>
       </w:r>
       <w:r>
@@ -4898,6 +4930,7 @@
         <w:pStyle w:val="Ttulo2"/>
       </w:pPr>
       <w:r>
+        <w:lastRenderedPageBreak/>
         <w:t>Qué es el caché</w:t>
       </w:r>
     </w:p>
@@ -5006,6 +5039,7 @@
         <w:pStyle w:val="Ttulo2"/>
       </w:pPr>
       <w:r>
+        <w:lastRenderedPageBreak/>
         <w:t>Caché de archivos estáticos</w:t>
       </w:r>
     </w:p>
@@ -5183,6 +5217,7 @@
     <w:p/>
     <w:p>
       <w:r>
+        <w:lastRenderedPageBreak/>
         <w:t xml:space="preserve">Una vez recibida la petición, veremos el contenido del </w:t>
       </w:r>
       <w:proofErr w:type="spellStart"/>
@@ -5399,6 +5434,7 @@
         <w:rPr>
           <w:noProof/>
         </w:rPr>
+        <w:lastRenderedPageBreak/>
         <w:drawing>
           <wp:inline distT="0" distB="0" distL="0" distR="0" wp14:anchorId="24F6409F" wp14:editId="39B8F425">
             <wp:extent cx="3551068" cy="3614987"/>
@@ -5612,6 +5648,7 @@
         <w:pStyle w:val="Ttulo2"/>
       </w:pPr>
       <w:r>
+        <w:lastRenderedPageBreak/>
         <w:t>Qué son las cookies y las sesiones</w:t>
       </w:r>
       <w:r>
@@ -5633,13 +5670,7 @@
     </w:p>
     <w:p>
       <w:r>
-        <w:t xml:space="preserve">Esto significa que el servidor no tiene memoria, es una persona que saludas, te presentas, le dices tu nombre y lo olvidará para la siguiente vez que lo saludes. El servidor no recuerda nada entre peticiones, por lo que no sabe si esa petición ya vino, qué usuario es, cuáles son </w:t>
-      </w:r>
-      <w:r>
-        <w:t>sus datos</w:t>
-      </w:r>
-      <w:r>
-        <w:t>, etc.</w:t>
+        <w:t>Esto significa que el servidor no tiene memoria, es una persona que saludas, te presentas, le dices tu nombre y lo olvidará para la siguiente vez que lo saludes. El servidor no recuerda nada entre peticiones, por lo que no sabe si esa petición ya vino, qué usuario es, cuáles son sus datos, etc.</w:t>
       </w:r>
     </w:p>
     <w:p>
@@ -5728,6 +5759,7 @@
     <w:p/>
     <w:p>
       <w:r>
+        <w:lastRenderedPageBreak/>
         <w:t>Por otro lado, es común que las aplicaciones web encripten las cookies para que estas no puedan ser leídas o modificadas en texto plano, para eso también hay distintas implementaciones con algoritmos de encriptación.</w:t>
       </w:r>
     </w:p>
@@ -5879,7 +5911,15 @@
       </w:r>
       <w:proofErr w:type="spellEnd"/>
       <w:r>
-        <w:t xml:space="preserve"> esta separado en </w:t>
+        <w:t xml:space="preserve"> </w:t>
+      </w:r>
+      <w:proofErr w:type="spellStart"/>
+      <w:r>
+        <w:t>esta</w:t>
+      </w:r>
+      <w:proofErr w:type="spellEnd"/>
+      <w:r>
+        <w:t xml:space="preserve"> separado en </w:t>
       </w:r>
       <w:proofErr w:type="spellStart"/>
       <w:r>
@@ -5923,6 +5963,9 @@
     </w:p>
     <w:p>
       <w:r>
+        <w:rPr>
+          <w:noProof/>
+        </w:rPr>
         <w:drawing>
           <wp:inline distT="0" distB="0" distL="0" distR="0" wp14:anchorId="1A1833E5" wp14:editId="755FA710">
             <wp:extent cx="5612130" cy="2325370"/>
@@ -5974,6 +6017,7 @@
     <w:p/>
     <w:p>
       <w:r>
+        <w:lastRenderedPageBreak/>
         <w:t>Ya con las dependencias instaladas vamos a configurar nuestro servidor. Realizamos la misma configuración</w:t>
       </w:r>
     </w:p>
@@ -6023,6 +6067,9 @@
     </w:p>
     <w:p>
       <w:r>
+        <w:rPr>
+          <w:noProof/>
+        </w:rPr>
         <w:drawing>
           <wp:inline distT="0" distB="0" distL="0" distR="0" wp14:anchorId="2C65F56E" wp14:editId="5E853827">
             <wp:extent cx="4429743" cy="1771897"/>
@@ -6091,9 +6138,6 @@
         </w:rPr>
       </w:pPr>
       <w:r>
-        <w:rPr>
-          <w:lang w:val="en-US"/>
-        </w:rPr>
         <w:tab/>
       </w:r>
       <w:r>
@@ -6127,13 +6171,7 @@
       </w:r>
       <w:proofErr w:type="spellEnd"/>
       <w:r>
-        <w:t xml:space="preserve"> es también un</w:t>
-      </w:r>
-      <w:r>
-        <w:t xml:space="preserve"> middleware</w:t>
-      </w:r>
-      <w:r>
-        <w:t xml:space="preserve"> que se encarga de </w:t>
+        <w:t xml:space="preserve"> es también un middleware que se encarga de </w:t>
       </w:r>
       <w:r>
         <w:t>encriptar</w:t>
@@ -6279,13 +6317,7 @@
     </w:p>
     <w:p>
       <w:r>
-        <w:t xml:space="preserve">Luego pasaremos un arreglo con claves para poder firmar y verificar los valores que se guardaron en la cookie </w:t>
-      </w:r>
-      <w:r>
-        <w:t xml:space="preserve">con el parámetro </w:t>
-      </w:r>
-      <w:r>
-        <w:t>“</w:t>
+        <w:t>Luego pasaremos un arreglo con claves para poder firmar y verificar los valores que se guardaron en la cookie con el parámetro “</w:t>
       </w:r>
       <w:proofErr w:type="spellStart"/>
       <w:r>
@@ -6293,10 +6325,7 @@
       </w:r>
       <w:proofErr w:type="spellEnd"/>
       <w:r>
-        <w:t>”</w:t>
-      </w:r>
-      <w:r>
-        <w:t xml:space="preserve"> de la sig. forma:</w:t>
+        <w:t>” de la sig. forma:</w:t>
       </w:r>
     </w:p>
     <w:p>
@@ -6327,6 +6356,7 @@
     <w:p/>
     <w:p>
       <w:r>
+        <w:lastRenderedPageBreak/>
         <w:t xml:space="preserve">Se usar para firmar las cookies mismas, se firman usando </w:t>
       </w:r>
       <w:r>
@@ -6586,6 +6616,7 @@
       </w:pPr>
       <w:r>
         <w:rPr>
+          <w:noProof/>
           <w:lang w:val="en-US"/>
         </w:rPr>
         <w:drawing>
@@ -6627,6 +6658,7 @@
     </w:p>
     <w:p>
       <w:r>
+        <w:lastRenderedPageBreak/>
         <w:t xml:space="preserve">Con esto logramos </w:t>
       </w:r>
       <w:r>
@@ -6635,6 +6667,9 @@
     </w:p>
     <w:p>
       <w:r>
+        <w:rPr>
+          <w:noProof/>
+        </w:rPr>
         <w:drawing>
           <wp:inline distT="0" distB="0" distL="0" distR="0" wp14:anchorId="4364F7A5" wp14:editId="23EA204B">
             <wp:extent cx="5612130" cy="2153920"/>
@@ -6708,10 +6743,7 @@
       </w:r>
       <w:proofErr w:type="spellEnd"/>
       <w:r>
-        <w:t xml:space="preserve"> || 0 ;</w:t>
-      </w:r>
-      <w:r>
-        <w:t xml:space="preserve"> (si nunca se ha v</w:t>
+        <w:t xml:space="preserve"> || 0 ; (si nunca se ha v</w:t>
       </w:r>
       <w:r>
         <w:t>isitado dará error, debido a que no tiene valor, con expresión le daremos el valor de 0</w:t>
@@ -6758,6 +6790,7 @@
       </w:pPr>
       <w:r>
         <w:rPr>
+          <w:noProof/>
           <w:lang w:val="en-US"/>
         </w:rPr>
         <w:drawing>
@@ -6799,6 +6832,7 @@
     </w:p>
     <w:p>
       <w:r>
+        <w:lastRenderedPageBreak/>
         <w:t xml:space="preserve">Si accedemos desde otro navegador </w:t>
       </w:r>
       <w:r>
@@ -6807,6 +6841,9 @@
     </w:p>
     <w:p>
       <w:r>
+        <w:rPr>
+          <w:noProof/>
+        </w:rPr>
         <w:drawing>
           <wp:inline distT="0" distB="0" distL="0" distR="0" wp14:anchorId="7478E350" wp14:editId="792AA9D4">
             <wp:extent cx="5612130" cy="1663700"/>
@@ -6875,6 +6912,7 @@
         <w:pStyle w:val="Ttulo1"/>
       </w:pPr>
       <w:r>
+        <w:lastRenderedPageBreak/>
         <w:t>Bases de datos</w:t>
       </w:r>
     </w:p>
@@ -7024,7 +7062,6 @@
         <w:pStyle w:val="Ttulo2"/>
       </w:pPr>
       <w:r>
-        <w:lastRenderedPageBreak/>
         <w:t>Configurando SQLite</w:t>
       </w:r>
     </w:p>
@@ -7067,10 +7104,7 @@
       </w:r>
       <w:proofErr w:type="spellStart"/>
       <w:r>
-        <w:t>c</w:t>
-      </w:r>
-      <w:r>
-        <w:t>ahí</w:t>
+        <w:t>cahí</w:t>
       </w:r>
       <w:proofErr w:type="spellEnd"/>
       <w:r>
@@ -7156,6 +7190,7 @@
       </w:pPr>
       <w:r>
         <w:rPr>
+          <w:noProof/>
           <w:lang w:val="en-US"/>
         </w:rPr>
         <w:drawing>
@@ -7228,10 +7263,7 @@
     </w:p>
     <w:p>
       <w:r>
-        <w:t xml:space="preserve">sqlite3 </w:t>
-      </w:r>
-      <w:r>
-        <w:t>–</w:t>
+        <w:t>sqlite3 –</w:t>
       </w:r>
       <w:proofErr w:type="spellStart"/>
       <w:r>
@@ -7247,27 +7279,30 @@
         <w:pStyle w:val="Ttulo2"/>
       </w:pPr>
       <w:r>
+        <w:t>Que son las bases de datos y por qué las usamos.</w:t>
+      </w:r>
+    </w:p>
+    <w:p>
+      <w:r>
+        <w:t xml:space="preserve">Un base de datos es cualquier </w:t>
+      </w:r>
+      <w:r>
+        <w:t>almacén</w:t>
+      </w:r>
+      <w:r>
+        <w:t xml:space="preserve"> de archivos.</w:t>
+      </w:r>
+    </w:p>
+    <w:p>
+      <w:r>
+        <w:t>Un motor de base de datos</w:t>
+      </w:r>
+      <w:r>
+        <w:t xml:space="preserve"> es el algoritmo o programa que se encarga de almacenar y obtener datos de ese almacén, nos permite manejar mucha información, consultarla, actualizarla, </w:t>
+      </w:r>
+      <w:r>
         <w:lastRenderedPageBreak/>
-        <w:t>Que son las bases de datos y por qué las usamos.</w:t>
-      </w:r>
-    </w:p>
-    <w:p>
-      <w:r>
-        <w:t xml:space="preserve">Un base de datos es cualquier </w:t>
-      </w:r>
-      <w:r>
-        <w:t>almacén</w:t>
-      </w:r>
-      <w:r>
-        <w:t xml:space="preserve"> de archivos.</w:t>
-      </w:r>
-    </w:p>
-    <w:p>
-      <w:r>
-        <w:t>Un motor de base de datos</w:t>
-      </w:r>
-      <w:r>
-        <w:t xml:space="preserve"> es el algoritmo o programa que se encarga de almacenar y obtener datos de ese almacén, nos permite manejar mucha información, consultarla, actualizarla, eliminarla, modificarla, cálculos etc. Donde existes dos tipos, los de bases de datos relacionales y no relacionales.</w:t>
+        <w:t>eliminarla, modificarla, cálculos etc. Donde existes dos tipos, los de bases de datos relacionales y no relacionales.</w:t>
       </w:r>
     </w:p>
     <w:p>
@@ -7348,6 +7383,8 @@
         <w:t>, precisamente hay una dependencia para eso en NPM que se llama sqlite3, así que procedamos a configurarla.</w:t>
       </w:r>
     </w:p>
+    <w:p/>
+    <w:p/>
     <w:p/>
     <w:p/>
     <w:p/>
@@ -7369,26 +7406,20 @@
     </w:p>
     <w:p>
       <w:r>
-        <w:t xml:space="preserve">Lo primero que haremos será configurar el driver </w:t>
-      </w:r>
+        <w:t xml:space="preserve">Lo primero que haremos será configurar el driver Sqlite3 para que nuestros programas ejecutados con </w:t>
+      </w:r>
+      <w:proofErr w:type="spellStart"/>
+      <w:r>
+        <w:t>nodejs</w:t>
+      </w:r>
+      <w:proofErr w:type="spellEnd"/>
+      <w:r>
+        <w:t xml:space="preserve"> se puedan comunicar con </w:t>
+      </w:r>
+      <w:proofErr w:type="spellStart"/>
       <w:r>
         <w:t>Sqlite</w:t>
       </w:r>
-      <w:r>
-        <w:t xml:space="preserve">3 para que nuestros programas ejecutados con </w:t>
-      </w:r>
-      <w:proofErr w:type="spellStart"/>
-      <w:r>
-        <w:t>nodejs</w:t>
-      </w:r>
-      <w:proofErr w:type="spellEnd"/>
-      <w:r>
-        <w:t xml:space="preserve"> se puedan comunicar con </w:t>
-      </w:r>
-      <w:proofErr w:type="spellStart"/>
-      <w:r>
-        <w:t>Sqlite</w:t>
-      </w:r>
       <w:proofErr w:type="spellEnd"/>
       <w:r>
         <w:t xml:space="preserve">. </w:t>
@@ -7409,6 +7440,9 @@
     </w:p>
     <w:p>
       <w:r>
+        <w:rPr>
+          <w:noProof/>
+        </w:rPr>
         <w:drawing>
           <wp:inline distT="0" distB="0" distL="0" distR="0" wp14:anchorId="2F173B0B" wp14:editId="2940E133">
             <wp:extent cx="1695687" cy="971686"/>
@@ -7446,7 +7480,1866 @@
         </w:drawing>
       </w:r>
     </w:p>
-    <w:p/>
+    <w:p>
+      <w:r>
+        <w:t>Luego en la terminal nos ubicamos en la capeta y le insertamos el sig. comando:</w:t>
+      </w:r>
+    </w:p>
+    <w:p>
+      <w:r>
+        <w:tab/>
+      </w:r>
+      <w:proofErr w:type="spellStart"/>
+      <w:r>
+        <w:t>npm</w:t>
+      </w:r>
+      <w:proofErr w:type="spellEnd"/>
+      <w:r>
+        <w:t xml:space="preserve"> </w:t>
+      </w:r>
+      <w:proofErr w:type="spellStart"/>
+      <w:r>
+        <w:t>in</w:t>
+      </w:r>
+      <w:r>
+        <w:t>it</w:t>
+      </w:r>
+      <w:proofErr w:type="spellEnd"/>
+    </w:p>
+    <w:p>
+      <w:r>
+        <w:t xml:space="preserve">Y a todos los valores nomas le damos </w:t>
+      </w:r>
+      <w:proofErr w:type="spellStart"/>
+      <w:r>
+        <w:t>enter</w:t>
+      </w:r>
+      <w:proofErr w:type="spellEnd"/>
+      <w:r>
+        <w:t>.</w:t>
+      </w:r>
+    </w:p>
+    <w:p>
+      <w:r>
+        <w:drawing>
+          <wp:inline distT="0" distB="0" distL="0" distR="0" wp14:anchorId="41B8EF5E" wp14:editId="68F21008">
+            <wp:extent cx="5612130" cy="2331085"/>
+            <wp:effectExtent l="0" t="0" r="7620" b="0"/>
+            <wp:docPr id="37" name="Imagen 37"/>
+            <wp:cNvGraphicFramePr>
+              <a:graphicFrameLocks xmlns:a="http://schemas.openxmlformats.org/drawingml/2006/main" noChangeAspect="1"/>
+            </wp:cNvGraphicFramePr>
+            <a:graphic xmlns:a="http://schemas.openxmlformats.org/drawingml/2006/main">
+              <a:graphicData uri="http://schemas.openxmlformats.org/drawingml/2006/picture">
+                <pic:pic xmlns:pic="http://schemas.openxmlformats.org/drawingml/2006/picture">
+                  <pic:nvPicPr>
+                    <pic:cNvPr id="1" name=""/>
+                    <pic:cNvPicPr/>
+                  </pic:nvPicPr>
+                  <pic:blipFill>
+                    <a:blip r:embed="rId49"/>
+                    <a:stretch>
+                      <a:fillRect/>
+                    </a:stretch>
+                  </pic:blipFill>
+                  <pic:spPr>
+                    <a:xfrm>
+                      <a:off x="0" y="0"/>
+                      <a:ext cx="5612130" cy="2331085"/>
+                    </a:xfrm>
+                    <a:prstGeom prst="rect">
+                      <a:avLst/>
+                    </a:prstGeom>
+                  </pic:spPr>
+                </pic:pic>
+              </a:graphicData>
+            </a:graphic>
+          </wp:inline>
+        </w:drawing>
+      </w:r>
+    </w:p>
+    <w:p>
+      <w:r>
+        <w:t>Luego toca instalar las dependencias</w:t>
+      </w:r>
+    </w:p>
+    <w:p>
+      <w:pPr>
+        <w:pStyle w:val="Prrafodelista"/>
+        <w:numPr>
+          <w:ilvl w:val="0"/>
+          <w:numId w:val="7"/>
+        </w:numPr>
+      </w:pPr>
+      <w:r>
+        <w:t xml:space="preserve">Express: </w:t>
+      </w:r>
+      <w:proofErr w:type="spellStart"/>
+      <w:r>
+        <w:t>npm</w:t>
+      </w:r>
+      <w:proofErr w:type="spellEnd"/>
+      <w:r>
+        <w:t xml:space="preserve"> </w:t>
+      </w:r>
+      <w:proofErr w:type="spellStart"/>
+      <w:r>
+        <w:t>install</w:t>
+      </w:r>
+      <w:proofErr w:type="spellEnd"/>
+      <w:r>
+        <w:t xml:space="preserve"> </w:t>
+      </w:r>
+      <w:proofErr w:type="spellStart"/>
+      <w:r>
+        <w:t>express</w:t>
+      </w:r>
+      <w:proofErr w:type="spellEnd"/>
+      <w:r>
+        <w:tab/>
+      </w:r>
+    </w:p>
+    <w:p>
+      <w:pPr>
+        <w:pStyle w:val="Prrafodelista"/>
+        <w:numPr>
+          <w:ilvl w:val="0"/>
+          <w:numId w:val="7"/>
+        </w:numPr>
+      </w:pPr>
+      <w:r>
+        <w:t xml:space="preserve">Sqlite3: </w:t>
+      </w:r>
+      <w:proofErr w:type="spellStart"/>
+      <w:r>
+        <w:t>npm</w:t>
+      </w:r>
+      <w:proofErr w:type="spellEnd"/>
+      <w:r>
+        <w:t xml:space="preserve"> </w:t>
+      </w:r>
+      <w:proofErr w:type="spellStart"/>
+      <w:r>
+        <w:t>install</w:t>
+      </w:r>
+      <w:proofErr w:type="spellEnd"/>
+      <w:r>
+        <w:t xml:space="preserve"> </w:t>
+      </w:r>
+      <w:proofErr w:type="spellStart"/>
+      <w:r>
+        <w:t>express</w:t>
+      </w:r>
+      <w:proofErr w:type="spellEnd"/>
+    </w:p>
+    <w:p>
+      <w:r>
+        <w:t>Luego crearemos el archivo “server.js” aunque en esta ocasión no será un server como tal.</w:t>
+      </w:r>
+      <w:r>
+        <w:t xml:space="preserve"> </w:t>
+      </w:r>
+    </w:p>
+    <w:p>
+      <w:r>
+        <w:t>Luego en el archivo colocaremos la librería y una instrucción para conectar con la base de datos que sería el sig. código:</w:t>
+      </w:r>
+    </w:p>
+    <w:p>
+      <w:pPr>
+        <w:rPr>
+          <w:lang w:val="en-US"/>
+        </w:rPr>
+      </w:pPr>
+      <w:r>
+        <w:tab/>
+      </w:r>
+      <w:r>
+        <w:rPr>
+          <w:lang w:val="en-US"/>
+        </w:rPr>
+        <w:t>const sqlite3 = require('sqlite3');</w:t>
+      </w:r>
+    </w:p>
+    <w:p>
+      <w:pPr>
+        <w:ind w:firstLine="708"/>
+      </w:pPr>
+      <w:proofErr w:type="spellStart"/>
+      <w:r>
+        <w:t>let</w:t>
+      </w:r>
+      <w:proofErr w:type="spellEnd"/>
+      <w:r>
+        <w:t xml:space="preserve"> </w:t>
+      </w:r>
+      <w:proofErr w:type="spellStart"/>
+      <w:r>
+        <w:t>db</w:t>
+      </w:r>
+      <w:proofErr w:type="spellEnd"/>
+      <w:r>
+        <w:t xml:space="preserve"> = new sqlite3.Database('</w:t>
+      </w:r>
+      <w:r>
+        <w:t>Nombre de la base de datos</w:t>
+      </w:r>
+      <w:r>
+        <w:t>');</w:t>
+      </w:r>
+    </w:p>
+    <w:p>
+      <w:pPr>
+        <w:ind w:firstLine="708"/>
+      </w:pPr>
+    </w:p>
+    <w:p>
+      <w:pPr>
+        <w:ind w:firstLine="708"/>
+      </w:pPr>
+    </w:p>
+    <w:p>
+      <w:pPr>
+        <w:ind w:firstLine="708"/>
+      </w:pPr>
+    </w:p>
+    <w:p>
+      <w:r>
+        <w:lastRenderedPageBreak/>
+        <w:t>Para esta practica llamaremos “proyecto-</w:t>
+      </w:r>
+      <w:proofErr w:type="spellStart"/>
+      <w:r>
+        <w:t>backend</w:t>
+      </w:r>
+      <w:proofErr w:type="spellEnd"/>
+      <w:r>
+        <w:t>” a la base de datos.</w:t>
+      </w:r>
+    </w:p>
+    <w:p>
+      <w:r>
+        <w:t>También podemos crear una base de datos anónima en la memoria RAM con el sig. código:</w:t>
+      </w:r>
+    </w:p>
+    <w:p>
+      <w:r>
+        <w:tab/>
+      </w:r>
+      <w:proofErr w:type="gramStart"/>
+      <w:r>
+        <w:t>:</w:t>
+      </w:r>
+      <w:proofErr w:type="spellStart"/>
+      <w:r>
+        <w:t>memory</w:t>
+      </w:r>
+      <w:proofErr w:type="spellEnd"/>
+      <w:proofErr w:type="gramEnd"/>
+      <w:r>
+        <w:t xml:space="preserve"> (sirve para pruebas iniciales</w:t>
+      </w:r>
+      <w:r>
+        <w:t xml:space="preserve"> </w:t>
+      </w:r>
+      <w:r>
+        <w:t>p</w:t>
+      </w:r>
+      <w:r>
+        <w:t>ero por ahora no lo haremos</w:t>
+      </w:r>
+      <w:r>
+        <w:t>)</w:t>
+      </w:r>
+    </w:p>
+    <w:p>
+      <w:r>
+        <w:t>Luego se procede a realizar/correr una consulta, para ello el objeto de la base de datos</w:t>
+      </w:r>
+      <w:r>
+        <w:t xml:space="preserve"> tiene un método “run”.</w:t>
+      </w:r>
+    </w:p>
+    <w:p>
+      <w:r>
+        <w:tab/>
+      </w:r>
+      <w:proofErr w:type="spellStart"/>
+      <w:proofErr w:type="gramStart"/>
+      <w:r>
+        <w:t>db.run</w:t>
+      </w:r>
+      <w:proofErr w:type="spellEnd"/>
+      <w:r>
+        <w:t>(</w:t>
+      </w:r>
+      <w:proofErr w:type="gramEnd"/>
+      <w:r>
+        <w:t>);</w:t>
+      </w:r>
+    </w:p>
+    <w:p>
+      <w:r>
+        <w:t xml:space="preserve">Luego dentro de el vamos a colocar un </w:t>
+      </w:r>
+      <w:proofErr w:type="spellStart"/>
+      <w:r>
+        <w:t>string</w:t>
+      </w:r>
+      <w:proofErr w:type="spellEnd"/>
+      <w:r>
+        <w:t xml:space="preserve"> que contenga una sentencia en el lenguaje SQL vamos a comenzar con aquella que nos deja crear una tabla a la cual </w:t>
+      </w:r>
+      <w:proofErr w:type="spellStart"/>
+      <w:r>
+        <w:t>llameremos</w:t>
+      </w:r>
+      <w:proofErr w:type="spellEnd"/>
+      <w:r>
+        <w:t xml:space="preserve"> en este caso “</w:t>
+      </w:r>
+      <w:proofErr w:type="spellStart"/>
+      <w:proofErr w:type="gramStart"/>
+      <w:r>
+        <w:t>task”que</w:t>
+      </w:r>
+      <w:proofErr w:type="spellEnd"/>
+      <w:proofErr w:type="gramEnd"/>
+      <w:r>
+        <w:t xml:space="preserve"> sería la sig.:</w:t>
+      </w:r>
+    </w:p>
+    <w:p>
+      <w:pPr>
+        <w:rPr>
+          <w:lang w:val="en-US"/>
+        </w:rPr>
+      </w:pPr>
+      <w:r>
+        <w:rPr>
+          <w:lang w:val="en-US"/>
+        </w:rPr>
+        <w:tab/>
+      </w:r>
+      <w:proofErr w:type="spellStart"/>
+      <w:proofErr w:type="gramStart"/>
+      <w:r>
+        <w:rPr>
+          <w:lang w:val="en-US"/>
+        </w:rPr>
+        <w:t>db.run</w:t>
+      </w:r>
+      <w:proofErr w:type="spellEnd"/>
+      <w:r>
+        <w:rPr>
+          <w:lang w:val="en-US"/>
+        </w:rPr>
+        <w:t>(</w:t>
+      </w:r>
+      <w:proofErr w:type="gramEnd"/>
+      <w:r>
+        <w:rPr>
+          <w:lang w:val="en-US"/>
+        </w:rPr>
+        <w:t>'CREATE TABLE task()');</w:t>
+      </w:r>
+    </w:p>
+    <w:p>
+      <w:r>
+        <w:t>Dentro de los paréntesis c</w:t>
+      </w:r>
+      <w:r>
+        <w:t>olocaremos los sigs. campos:</w:t>
+      </w:r>
+    </w:p>
+    <w:p>
+      <w:pPr>
+        <w:pStyle w:val="Prrafodelista"/>
+        <w:numPr>
+          <w:ilvl w:val="0"/>
+          <w:numId w:val="8"/>
+        </w:numPr>
+      </w:pPr>
+      <w:r>
+        <w:t>Identificador del registro:</w:t>
+      </w:r>
+      <w:r>
+        <w:t xml:space="preserve"> ID (</w:t>
+      </w:r>
+      <w:proofErr w:type="spellStart"/>
+      <w:r>
+        <w:t>int</w:t>
+      </w:r>
+      <w:proofErr w:type="spellEnd"/>
+      <w:r>
+        <w:t>)</w:t>
+      </w:r>
+    </w:p>
+    <w:p>
+      <w:pPr>
+        <w:pStyle w:val="Prrafodelista"/>
+        <w:numPr>
+          <w:ilvl w:val="0"/>
+          <w:numId w:val="8"/>
+        </w:numPr>
+      </w:pPr>
+      <w:r>
+        <w:t xml:space="preserve">Texto: </w:t>
+      </w:r>
+      <w:proofErr w:type="spellStart"/>
+      <w:r>
+        <w:t>description</w:t>
+      </w:r>
+      <w:proofErr w:type="spellEnd"/>
+      <w:r>
+        <w:t xml:space="preserve"> (</w:t>
+      </w:r>
+      <w:proofErr w:type="spellStart"/>
+      <w:r>
+        <w:t>varchar</w:t>
+      </w:r>
+      <w:proofErr w:type="spellEnd"/>
+      <w:r>
+        <w:t>)</w:t>
+      </w:r>
+    </w:p>
+    <w:p>
+      <w:r>
+        <w:t xml:space="preserve">Cada campo debe de tener su tipo de dato, ya sea </w:t>
+      </w:r>
+      <w:proofErr w:type="spellStart"/>
+      <w:r>
+        <w:t>varchar</w:t>
+      </w:r>
+      <w:proofErr w:type="spellEnd"/>
+      <w:r>
+        <w:t xml:space="preserve">, </w:t>
+      </w:r>
+      <w:proofErr w:type="spellStart"/>
+      <w:r>
+        <w:t>int</w:t>
+      </w:r>
+      <w:proofErr w:type="spellEnd"/>
+      <w:r>
+        <w:t xml:space="preserve">, </w:t>
+      </w:r>
+      <w:proofErr w:type="spellStart"/>
+      <w:r>
+        <w:t>boolean</w:t>
+      </w:r>
+      <w:proofErr w:type="spellEnd"/>
+      <w:r>
+        <w:t xml:space="preserve"> etc. Para ello insertaremos el sig. código:</w:t>
+      </w:r>
+    </w:p>
+    <w:p>
+      <w:pPr>
+        <w:rPr>
+          <w:lang w:val="en-US"/>
+        </w:rPr>
+      </w:pPr>
+      <w:r>
+        <w:tab/>
+      </w:r>
+      <w:proofErr w:type="spellStart"/>
+      <w:proofErr w:type="gramStart"/>
+      <w:r>
+        <w:rPr>
+          <w:lang w:val="en-US"/>
+        </w:rPr>
+        <w:t>db.run</w:t>
+      </w:r>
+      <w:proofErr w:type="spellEnd"/>
+      <w:r>
+        <w:rPr>
+          <w:lang w:val="en-US"/>
+        </w:rPr>
+        <w:t>(</w:t>
+      </w:r>
+      <w:proofErr w:type="gramEnd"/>
+      <w:r>
+        <w:rPr>
+          <w:lang w:val="en-US"/>
+        </w:rPr>
+        <w:t>'CREATE TABLE task(</w:t>
+      </w:r>
+      <w:r>
+        <w:rPr>
+          <w:lang w:val="en-US"/>
+        </w:rPr>
+        <w:t>ID int, Description varchar</w:t>
+      </w:r>
+      <w:r>
+        <w:rPr>
+          <w:lang w:val="en-US"/>
+        </w:rPr>
+        <w:t>(255)</w:t>
+      </w:r>
+      <w:r>
+        <w:rPr>
+          <w:lang w:val="en-US"/>
+        </w:rPr>
+        <w:t>)');</w:t>
+      </w:r>
+    </w:p>
+    <w:p>
+      <w:r>
+        <w:t>“255” es la cantidad de caracteres q</w:t>
+      </w:r>
+      <w:r>
+        <w:t>ue puede almacenar.</w:t>
+      </w:r>
+    </w:p>
+    <w:p>
+      <w:r>
+        <w:t>Para no tener que llevar el control del identificador único colocaremos la palabra reservada “AUTO_INCREMENT”</w:t>
+      </w:r>
+      <w:r>
+        <w:t xml:space="preserve"> que indica que la base de datos lo llenara automáticamente tomando el valor anterior y aumentándolo en 1</w:t>
+      </w:r>
+      <w:r>
+        <w:t>.</w:t>
+      </w:r>
+    </w:p>
+    <w:p>
+      <w:pPr>
+        <w:rPr>
+          <w:lang w:val="en-US"/>
+        </w:rPr>
+      </w:pPr>
+      <w:r>
+        <w:tab/>
+      </w:r>
+      <w:proofErr w:type="spellStart"/>
+      <w:proofErr w:type="gramStart"/>
+      <w:r>
+        <w:rPr>
+          <w:lang w:val="en-US"/>
+        </w:rPr>
+        <w:t>db.run</w:t>
+      </w:r>
+      <w:proofErr w:type="spellEnd"/>
+      <w:r>
+        <w:rPr>
+          <w:lang w:val="en-US"/>
+        </w:rPr>
+        <w:t>(</w:t>
+      </w:r>
+      <w:proofErr w:type="gramEnd"/>
+      <w:r>
+        <w:rPr>
+          <w:lang w:val="en-US"/>
+        </w:rPr>
+        <w:t>'CREATE TABLE task(ID int</w:t>
+      </w:r>
+      <w:r>
+        <w:rPr>
+          <w:lang w:val="en-US"/>
+        </w:rPr>
+        <w:t xml:space="preserve"> </w:t>
+      </w:r>
+      <w:r>
+        <w:rPr>
+          <w:lang w:val="en-US"/>
+        </w:rPr>
+        <w:t>AUTO_INCREMENT</w:t>
+      </w:r>
+      <w:r>
+        <w:rPr>
+          <w:lang w:val="en-US"/>
+        </w:rPr>
+        <w:t>, Description varchar</w:t>
+      </w:r>
+      <w:r>
+        <w:rPr>
+          <w:lang w:val="en-US"/>
+        </w:rPr>
+        <w:t>(255)</w:t>
+      </w:r>
+      <w:r>
+        <w:rPr>
+          <w:lang w:val="en-US"/>
+        </w:rPr>
+        <w:t>)');</w:t>
+      </w:r>
+    </w:p>
+    <w:p>
+      <w:r>
+        <w:t>Por</w:t>
+      </w:r>
+      <w:r>
+        <w:t xml:space="preserve"> último, se colocará una </w:t>
+      </w:r>
+      <w:r>
+        <w:t>instrucción de cierre de la conexión para evitar fugas de memoria que afecten el rendimiento de la computadora.</w:t>
+      </w:r>
+    </w:p>
+    <w:p>
+      <w:r>
+        <w:tab/>
+      </w:r>
+      <w:proofErr w:type="spellStart"/>
+      <w:proofErr w:type="gramStart"/>
+      <w:r>
+        <w:t>db.close</w:t>
+      </w:r>
+      <w:proofErr w:type="spellEnd"/>
+      <w:proofErr w:type="gramEnd"/>
+      <w:r>
+        <w:t>();</w:t>
+      </w:r>
+    </w:p>
+    <w:p>
+      <w:r>
+        <w:drawing>
+          <wp:inline distT="0" distB="0" distL="0" distR="0" wp14:anchorId="7E111B81" wp14:editId="622DCDD3">
+            <wp:extent cx="5612130" cy="1712595"/>
+            <wp:effectExtent l="0" t="0" r="7620" b="1905"/>
+            <wp:docPr id="40" name="Imagen 40"/>
+            <wp:cNvGraphicFramePr>
+              <a:graphicFrameLocks xmlns:a="http://schemas.openxmlformats.org/drawingml/2006/main" noChangeAspect="1"/>
+            </wp:cNvGraphicFramePr>
+            <a:graphic xmlns:a="http://schemas.openxmlformats.org/drawingml/2006/main">
+              <a:graphicData uri="http://schemas.openxmlformats.org/drawingml/2006/picture">
+                <pic:pic xmlns:pic="http://schemas.openxmlformats.org/drawingml/2006/picture">
+                  <pic:nvPicPr>
+                    <pic:cNvPr id="1" name=""/>
+                    <pic:cNvPicPr/>
+                  </pic:nvPicPr>
+                  <pic:blipFill>
+                    <a:blip r:embed="rId50"/>
+                    <a:stretch>
+                      <a:fillRect/>
+                    </a:stretch>
+                  </pic:blipFill>
+                  <pic:spPr>
+                    <a:xfrm>
+                      <a:off x="0" y="0"/>
+                      <a:ext cx="5612130" cy="1712595"/>
+                    </a:xfrm>
+                    <a:prstGeom prst="rect">
+                      <a:avLst/>
+                    </a:prstGeom>
+                  </pic:spPr>
+                </pic:pic>
+              </a:graphicData>
+            </a:graphic>
+          </wp:inline>
+        </w:drawing>
+      </w:r>
+    </w:p>
+    <w:p>
+      <w:r>
+        <w:t>Luego guardamos y ejecutamos el servidor con “</w:t>
+      </w:r>
+      <w:proofErr w:type="spellStart"/>
+      <w:r>
+        <w:t>node</w:t>
+      </w:r>
+      <w:proofErr w:type="spellEnd"/>
+      <w:r>
+        <w:t xml:space="preserve"> server.js”.</w:t>
+      </w:r>
+    </w:p>
+    <w:p>
+      <w:r>
+        <w:lastRenderedPageBreak/>
+        <w:t>Veremos que en nuestra carpeta de “</w:t>
+      </w:r>
+      <w:proofErr w:type="spellStart"/>
+      <w:r>
+        <w:t>base_datos</w:t>
+      </w:r>
+      <w:proofErr w:type="spellEnd"/>
+      <w:r>
+        <w:t>” se creo un nuevo archivo que es nuestra base de datos.</w:t>
+      </w:r>
+    </w:p>
+    <w:p>
+      <w:r>
+        <w:drawing>
+          <wp:inline distT="0" distB="0" distL="0" distR="0" wp14:anchorId="47CEDE2F" wp14:editId="662E9A0C">
+            <wp:extent cx="1829055" cy="1305107"/>
+            <wp:effectExtent l="0" t="0" r="0" b="9525"/>
+            <wp:docPr id="41" name="Imagen 41"/>
+            <wp:cNvGraphicFramePr>
+              <a:graphicFrameLocks xmlns:a="http://schemas.openxmlformats.org/drawingml/2006/main" noChangeAspect="1"/>
+            </wp:cNvGraphicFramePr>
+            <a:graphic xmlns:a="http://schemas.openxmlformats.org/drawingml/2006/main">
+              <a:graphicData uri="http://schemas.openxmlformats.org/drawingml/2006/picture">
+                <pic:pic xmlns:pic="http://schemas.openxmlformats.org/drawingml/2006/picture">
+                  <pic:nvPicPr>
+                    <pic:cNvPr id="1" name=""/>
+                    <pic:cNvPicPr/>
+                  </pic:nvPicPr>
+                  <pic:blipFill>
+                    <a:blip r:embed="rId51"/>
+                    <a:stretch>
+                      <a:fillRect/>
+                    </a:stretch>
+                  </pic:blipFill>
+                  <pic:spPr>
+                    <a:xfrm>
+                      <a:off x="0" y="0"/>
+                      <a:ext cx="1829055" cy="1305107"/>
+                    </a:xfrm>
+                    <a:prstGeom prst="rect">
+                      <a:avLst/>
+                    </a:prstGeom>
+                  </pic:spPr>
+                </pic:pic>
+              </a:graphicData>
+            </a:graphic>
+          </wp:inline>
+        </w:drawing>
+      </w:r>
+    </w:p>
+    <w:p>
+      <w:pPr>
+        <w:pStyle w:val="Ttulo2"/>
+      </w:pPr>
+      <w:r>
+        <w:t>Qué es un CRUD</w:t>
+      </w:r>
+    </w:p>
+    <w:p>
+      <w:r>
+        <w:t>En programación solemos usar el término CRUD para referirnos a las operaciones básicas que puedes realizar sobre un conjunto de datos y por sus siglas son:</w:t>
+      </w:r>
+    </w:p>
+    <w:p>
+      <w:r>
+        <w:t>Crearlos, ya sabes, nuevos registros, cuando hablamos de bases de datos esto quiere decir insertar información.</w:t>
+      </w:r>
+    </w:p>
+    <w:p>
+      <w:r>
+        <w:t xml:space="preserve">Leerlos, r por </w:t>
+      </w:r>
+      <w:proofErr w:type="spellStart"/>
+      <w:r>
+        <w:t>Read</w:t>
+      </w:r>
+      <w:proofErr w:type="spellEnd"/>
+      <w:r>
+        <w:t>, esto quiere decir consultar esa información, ya sea un registro o una colección de estos registros.</w:t>
+      </w:r>
+    </w:p>
+    <w:p>
+      <w:r>
+        <w:t xml:space="preserve">Actualizarlos, u por </w:t>
+      </w:r>
+      <w:proofErr w:type="spellStart"/>
+      <w:r>
+        <w:t>Update</w:t>
+      </w:r>
+      <w:proofErr w:type="spellEnd"/>
+      <w:r>
+        <w:t>, que significa tomar un registro que ya existe en la base de datos y modificar alguna de las columnas.</w:t>
+      </w:r>
+    </w:p>
+    <w:p>
+      <w:r>
+        <w:t xml:space="preserve">Por </w:t>
+      </w:r>
+      <w:proofErr w:type="gramStart"/>
+      <w:r>
+        <w:t>último</w:t>
+      </w:r>
+      <w:proofErr w:type="gramEnd"/>
+      <w:r>
+        <w:t xml:space="preserve"> eliminar registros, d por </w:t>
+      </w:r>
+      <w:proofErr w:type="spellStart"/>
+      <w:r>
+        <w:t>Delete</w:t>
+      </w:r>
+      <w:proofErr w:type="spellEnd"/>
+      <w:r>
+        <w:t>, que significa tomar un registro y quitarlo del almacén.</w:t>
+      </w:r>
+    </w:p>
+    <w:p>
+      <w:r>
+        <w:t>Los C</w:t>
+      </w:r>
+      <w:proofErr w:type="spellStart"/>
+      <w:r>
+        <w:t>RUDs</w:t>
+      </w:r>
+      <w:proofErr w:type="spellEnd"/>
+      <w:r>
+        <w:t xml:space="preserve"> son programas que involucren todas estas operaciones sobre una entidad, como en nuestro caso en el que trabajaremos con tareas pendientes, por eso nombré a la tabla </w:t>
+      </w:r>
+      <w:proofErr w:type="spellStart"/>
+      <w:r>
+        <w:t>tasks</w:t>
+      </w:r>
+      <w:proofErr w:type="spellEnd"/>
+      <w:r>
+        <w:t>, o tareas.</w:t>
+      </w:r>
+    </w:p>
+    <w:p/>
+    <w:p/>
+    <w:p/>
+    <w:p/>
+    <w:p/>
+    <w:p/>
+    <w:p/>
+    <w:p/>
+    <w:p/>
+    <w:p/>
+    <w:p/>
+    <w:p/>
+    <w:p>
+      <w:pPr>
+        <w:pStyle w:val="Ttulo2"/>
+      </w:pPr>
+      <w:r>
+        <w:lastRenderedPageBreak/>
+        <w:t xml:space="preserve">Insertar registros en la base de datos. </w:t>
+      </w:r>
+    </w:p>
+    <w:p>
+      <w:r>
+        <w:t>Como la tabla ya fue creada borraremos la sentencia de crear tabla, importante una tabla ya creada no puede volver a ser creada, es decir, si ejecutamos de nuevo la sentencia recibiremos un error.</w:t>
+      </w:r>
+    </w:p>
+    <w:p>
+      <w:r>
+        <w:t xml:space="preserve">Primero ejecutamos la estructura básica de un servidor </w:t>
+      </w:r>
+      <w:proofErr w:type="spellStart"/>
+      <w:r>
+        <w:t>express</w:t>
+      </w:r>
+      <w:proofErr w:type="spellEnd"/>
+      <w:r>
+        <w:t>.</w:t>
+      </w:r>
+    </w:p>
+    <w:p>
+      <w:pPr>
+        <w:pStyle w:val="Prrafodelista"/>
+        <w:numPr>
+          <w:ilvl w:val="0"/>
+          <w:numId w:val="9"/>
+        </w:numPr>
+      </w:pPr>
+      <w:r>
+        <w:t xml:space="preserve"> </w:t>
+      </w:r>
+      <w:r>
+        <w:t xml:space="preserve">Importamos la librería </w:t>
+      </w:r>
+      <w:proofErr w:type="spellStart"/>
+      <w:r>
+        <w:t>express</w:t>
+      </w:r>
+      <w:proofErr w:type="spellEnd"/>
+      <w:r>
+        <w:t xml:space="preserve">: </w:t>
+      </w:r>
+      <w:proofErr w:type="spellStart"/>
+      <w:r>
+        <w:t>const</w:t>
+      </w:r>
+      <w:proofErr w:type="spellEnd"/>
+      <w:r>
+        <w:t xml:space="preserve"> </w:t>
+      </w:r>
+      <w:proofErr w:type="spellStart"/>
+      <w:r>
+        <w:t>express</w:t>
+      </w:r>
+      <w:proofErr w:type="spellEnd"/>
+      <w:r>
+        <w:t xml:space="preserve"> = </w:t>
+      </w:r>
+      <w:proofErr w:type="spellStart"/>
+      <w:r>
+        <w:t>require</w:t>
+      </w:r>
+      <w:proofErr w:type="spellEnd"/>
+      <w:r>
+        <w:t>('</w:t>
+      </w:r>
+      <w:proofErr w:type="spellStart"/>
+      <w:r>
+        <w:t>express</w:t>
+      </w:r>
+      <w:proofErr w:type="spellEnd"/>
+      <w:r>
+        <w:t>');</w:t>
+      </w:r>
+      <w:r>
+        <w:t xml:space="preserve"> </w:t>
+      </w:r>
+    </w:p>
+    <w:p>
+      <w:pPr>
+        <w:pStyle w:val="Prrafodelista"/>
+        <w:numPr>
+          <w:ilvl w:val="0"/>
+          <w:numId w:val="9"/>
+        </w:numPr>
+      </w:pPr>
+      <w:r>
+        <w:t xml:space="preserve">Obtenemos el objeto app: </w:t>
+      </w:r>
+      <w:proofErr w:type="spellStart"/>
+      <w:r>
+        <w:t>const</w:t>
+      </w:r>
+      <w:proofErr w:type="spellEnd"/>
+      <w:r>
+        <w:t xml:space="preserve"> app = </w:t>
+      </w:r>
+      <w:proofErr w:type="spellStart"/>
+      <w:proofErr w:type="gramStart"/>
+      <w:r>
+        <w:t>express</w:t>
+      </w:r>
+      <w:proofErr w:type="spellEnd"/>
+      <w:r>
+        <w:t>(</w:t>
+      </w:r>
+      <w:proofErr w:type="gramEnd"/>
+      <w:r>
+        <w:t>);</w:t>
+      </w:r>
+      <w:r>
+        <w:t xml:space="preserve"> </w:t>
+      </w:r>
+    </w:p>
+    <w:p>
+      <w:pPr>
+        <w:pStyle w:val="Prrafodelista"/>
+        <w:numPr>
+          <w:ilvl w:val="0"/>
+          <w:numId w:val="9"/>
+        </w:numPr>
+      </w:pPr>
+      <w:r>
+        <w:t>Ponemos en escucha un puerto para el servidor:</w:t>
+      </w:r>
+      <w:r>
+        <w:t xml:space="preserve"> </w:t>
+      </w:r>
+      <w:proofErr w:type="spellStart"/>
+      <w:proofErr w:type="gramStart"/>
+      <w:r>
+        <w:t>app.listen</w:t>
+      </w:r>
+      <w:proofErr w:type="spellEnd"/>
+      <w:proofErr w:type="gramEnd"/>
+      <w:r>
+        <w:t>(3000);</w:t>
+      </w:r>
+    </w:p>
+    <w:p>
+      <w:r>
+        <w:t>Luego definimos una ruta post, que será “/pendientes” y la función manejadora para esta petición con la sig. sentencia:</w:t>
+      </w:r>
+    </w:p>
+    <w:p>
+      <w:pPr>
+        <w:rPr>
+          <w:lang w:val="en-US"/>
+        </w:rPr>
+      </w:pPr>
+      <w:r>
+        <w:tab/>
+      </w:r>
+      <w:proofErr w:type="spellStart"/>
+      <w:proofErr w:type="gramStart"/>
+      <w:r>
+        <w:rPr>
+          <w:lang w:val="en-US"/>
+        </w:rPr>
+        <w:t>app.post</w:t>
+      </w:r>
+      <w:proofErr w:type="spellEnd"/>
+      <w:r>
+        <w:rPr>
+          <w:lang w:val="en-US"/>
+        </w:rPr>
+        <w:t>(</w:t>
+      </w:r>
+      <w:proofErr w:type="gramEnd"/>
+      <w:r>
+        <w:rPr>
+          <w:lang w:val="en-US"/>
+        </w:rPr>
+        <w:t>'/</w:t>
+      </w:r>
+      <w:proofErr w:type="spellStart"/>
+      <w:r>
+        <w:rPr>
+          <w:lang w:val="en-US"/>
+        </w:rPr>
+        <w:t>pendientes</w:t>
+      </w:r>
+      <w:proofErr w:type="spellEnd"/>
+      <w:r>
+        <w:rPr>
+          <w:lang w:val="en-US"/>
+        </w:rPr>
+        <w:t>', function(</w:t>
+      </w:r>
+      <w:proofErr w:type="spellStart"/>
+      <w:r>
+        <w:rPr>
+          <w:lang w:val="en-US"/>
+        </w:rPr>
+        <w:t>req,res</w:t>
+      </w:r>
+      <w:proofErr w:type="spellEnd"/>
+      <w:r>
+        <w:rPr>
+          <w:lang w:val="en-US"/>
+        </w:rPr>
+        <w:t>{</w:t>
+      </w:r>
+    </w:p>
+    <w:p>
+      <w:pPr>
+        <w:rPr>
+          <w:lang w:val="en-US"/>
+        </w:rPr>
+      </w:pPr>
+      <w:r>
+        <w:rPr>
+          <w:lang w:val="en-US"/>
+        </w:rPr>
+        <w:tab/>
+      </w:r>
+    </w:p>
+    <w:p>
+      <w:pPr>
+        <w:ind w:firstLine="708"/>
+      </w:pPr>
+      <w:r>
+        <w:t>}));</w:t>
+      </w:r>
+    </w:p>
+    <w:p>
+      <w:r>
+        <w:t xml:space="preserve">Como es una ruta “post” para obtener los campos necesitamos traducir el cuerpo del mensaje para lo cual necesitaremos </w:t>
+      </w:r>
+      <w:proofErr w:type="spellStart"/>
+      <w:r>
+        <w:t>body</w:t>
+      </w:r>
+      <w:proofErr w:type="spellEnd"/>
+      <w:r>
+        <w:t xml:space="preserve"> </w:t>
+      </w:r>
+      <w:proofErr w:type="spellStart"/>
+      <w:r>
+        <w:t>parse</w:t>
+      </w:r>
+      <w:proofErr w:type="spellEnd"/>
+      <w:r>
+        <w:t>. Por lo cual instalamos</w:t>
+      </w:r>
+      <w:r>
+        <w:t xml:space="preserve"> la dependencia</w:t>
+      </w:r>
+      <w:r>
+        <w:t xml:space="preserve"> en la </w:t>
+      </w:r>
+      <w:r>
+        <w:t>carpeta</w:t>
+      </w:r>
+      <w:r>
+        <w:t xml:space="preserve"> “</w:t>
+      </w:r>
+      <w:proofErr w:type="spellStart"/>
+      <w:r>
+        <w:t>base_datos</w:t>
+      </w:r>
+      <w:proofErr w:type="spellEnd"/>
+      <w:r>
+        <w:t>” con el sig. comando:</w:t>
+      </w:r>
+    </w:p>
+    <w:p>
+      <w:r>
+        <w:tab/>
+      </w:r>
+      <w:r>
+        <w:t xml:space="preserve"> </w:t>
+      </w:r>
+      <w:proofErr w:type="spellStart"/>
+      <w:r>
+        <w:t>npm</w:t>
+      </w:r>
+      <w:proofErr w:type="spellEnd"/>
+      <w:r>
+        <w:t xml:space="preserve"> </w:t>
+      </w:r>
+      <w:proofErr w:type="spellStart"/>
+      <w:r>
+        <w:t>install</w:t>
+      </w:r>
+      <w:proofErr w:type="spellEnd"/>
+      <w:r>
+        <w:t xml:space="preserve"> </w:t>
+      </w:r>
+      <w:proofErr w:type="spellStart"/>
+      <w:r>
+        <w:t>body-parser</w:t>
+      </w:r>
+      <w:proofErr w:type="spellEnd"/>
+    </w:p>
+    <w:p>
+      <w:r>
+        <w:t>Luego configuramos el middleware que nos sirve para leer los campos que vienen en la petición</w:t>
+      </w:r>
+      <w:r>
+        <w:t xml:space="preserve">, por lo cual primero importamos </w:t>
+      </w:r>
+      <w:proofErr w:type="spellStart"/>
+      <w:r>
+        <w:t>body-parser</w:t>
+      </w:r>
+      <w:proofErr w:type="spellEnd"/>
+      <w:r>
+        <w:t xml:space="preserve"> y luego lo colocaremos como un middleware de nuestro servidor web que ayude al análisis de la información que viene en el mensaje http, por lo cual agregaremos las sigs. sentencias:</w:t>
+      </w:r>
+    </w:p>
+    <w:p>
+      <w:pPr>
+        <w:rPr>
+          <w:lang w:val="en-US"/>
+        </w:rPr>
+      </w:pPr>
+      <w:r>
+        <w:tab/>
+      </w:r>
+      <w:r>
+        <w:rPr>
+          <w:lang w:val="en-US"/>
+        </w:rPr>
+        <w:t xml:space="preserve">const </w:t>
+      </w:r>
+      <w:proofErr w:type="spellStart"/>
+      <w:r>
+        <w:rPr>
+          <w:lang w:val="en-US"/>
+        </w:rPr>
+        <w:t>bodyParser</w:t>
+      </w:r>
+      <w:proofErr w:type="spellEnd"/>
+      <w:r>
+        <w:rPr>
+          <w:lang w:val="en-US"/>
+        </w:rPr>
+        <w:t xml:space="preserve"> = require('body-parser');</w:t>
+      </w:r>
+    </w:p>
+    <w:p>
+      <w:pPr>
+        <w:rPr>
+          <w:lang w:val="en-US"/>
+        </w:rPr>
+      </w:pPr>
+      <w:r>
+        <w:rPr>
+          <w:lang w:val="en-US"/>
+        </w:rPr>
+        <w:tab/>
+      </w:r>
+      <w:proofErr w:type="spellStart"/>
+      <w:proofErr w:type="gramStart"/>
+      <w:r>
+        <w:rPr>
+          <w:lang w:val="en-US"/>
+        </w:rPr>
+        <w:t>app.use</w:t>
+      </w:r>
+      <w:proofErr w:type="spellEnd"/>
+      <w:r>
+        <w:rPr>
+          <w:lang w:val="en-US"/>
+        </w:rPr>
+        <w:t>(</w:t>
+      </w:r>
+      <w:proofErr w:type="spellStart"/>
+      <w:proofErr w:type="gramEnd"/>
+      <w:r>
+        <w:rPr>
+          <w:lang w:val="en-US"/>
+        </w:rPr>
+        <w:t>bodyParser.urlencoded</w:t>
+      </w:r>
+      <w:proofErr w:type="spellEnd"/>
+      <w:r>
+        <w:rPr>
+          <w:lang w:val="en-US"/>
+        </w:rPr>
+        <w:t>({extended: true}));</w:t>
+      </w:r>
+    </w:p>
+    <w:p>
+      <w:pPr>
+        <w:rPr>
+          <w:lang w:val="en-US"/>
+        </w:rPr>
+      </w:pPr>
+      <w:r>
+        <w:rPr>
+          <w:lang w:val="en-US"/>
+        </w:rPr>
+        <w:lastRenderedPageBreak/>
+        <w:drawing>
+          <wp:inline distT="0" distB="0" distL="0" distR="0" wp14:anchorId="4132F754" wp14:editId="5B472DD3">
+            <wp:extent cx="4525006" cy="3677163"/>
+            <wp:effectExtent l="0" t="0" r="9525" b="0"/>
+            <wp:docPr id="45" name="Imagen 45"/>
+            <wp:cNvGraphicFramePr>
+              <a:graphicFrameLocks xmlns:a="http://schemas.openxmlformats.org/drawingml/2006/main" noChangeAspect="1"/>
+            </wp:cNvGraphicFramePr>
+            <a:graphic xmlns:a="http://schemas.openxmlformats.org/drawingml/2006/main">
+              <a:graphicData uri="http://schemas.openxmlformats.org/drawingml/2006/picture">
+                <pic:pic xmlns:pic="http://schemas.openxmlformats.org/drawingml/2006/picture">
+                  <pic:nvPicPr>
+                    <pic:cNvPr id="1" name=""/>
+                    <pic:cNvPicPr/>
+                  </pic:nvPicPr>
+                  <pic:blipFill>
+                    <a:blip r:embed="rId52"/>
+                    <a:stretch>
+                      <a:fillRect/>
+                    </a:stretch>
+                  </pic:blipFill>
+                  <pic:spPr>
+                    <a:xfrm>
+                      <a:off x="0" y="0"/>
+                      <a:ext cx="4525006" cy="3677163"/>
+                    </a:xfrm>
+                    <a:prstGeom prst="rect">
+                      <a:avLst/>
+                    </a:prstGeom>
+                  </pic:spPr>
+                </pic:pic>
+              </a:graphicData>
+            </a:graphic>
+          </wp:inline>
+        </w:drawing>
+      </w:r>
+      <w:r>
+        <w:rPr>
+          <w:lang w:val="en-US"/>
+        </w:rPr>
+        <w:t xml:space="preserve"> </w:t>
+      </w:r>
+    </w:p>
+    <w:p>
+      <w:r>
+        <w:t xml:space="preserve">Ahora nuestro desafío será donde </w:t>
+      </w:r>
+      <w:r>
+        <w:t>debemos de cerrar la conexión a nuestra base de datos</w:t>
+      </w:r>
+      <w:r>
+        <w:t xml:space="preserve">, no podemos colocarla como una instrucción en el script por que se cerraría antes de escuchar peticiones, pero tampoco podemos dejarla abierta por puede afectar el rendimiento de nuestro equipo, queremos que la conexión sea cerrada cuando el servidor sea terminado, por lo cual lo haremos de la sig. manera. </w:t>
+      </w:r>
+    </w:p>
+    <w:p>
+      <w:r>
+        <w:tab/>
+      </w:r>
+      <w:proofErr w:type="spellStart"/>
+      <w:proofErr w:type="gramStart"/>
+      <w:r>
+        <w:t>process.on</w:t>
+      </w:r>
+      <w:proofErr w:type="spellEnd"/>
+      <w:proofErr w:type="gramEnd"/>
+      <w:r>
+        <w:t>('',</w:t>
+      </w:r>
+      <w:proofErr w:type="spellStart"/>
+      <w:r>
+        <w:t>function</w:t>
+      </w:r>
+      <w:proofErr w:type="spellEnd"/>
+      <w:r>
+        <w:t xml:space="preserve"> () {</w:t>
+      </w:r>
+    </w:p>
+    <w:p>
+      <w:r>
+        <w:t xml:space="preserve">    </w:t>
+      </w:r>
+    </w:p>
+    <w:p>
+      <w:pPr>
+        <w:ind w:firstLine="708"/>
+      </w:pPr>
+      <w:r>
+        <w:t>})</w:t>
+      </w:r>
+    </w:p>
+    <w:p>
+      <w:pPr>
+        <w:ind w:firstLine="708"/>
+      </w:pPr>
+    </w:p>
+    <w:p>
+      <w:pPr>
+        <w:ind w:firstLine="708"/>
+      </w:pPr>
+    </w:p>
+    <w:p>
+      <w:pPr>
+        <w:ind w:firstLine="708"/>
+      </w:pPr>
+    </w:p>
+    <w:p>
+      <w:pPr>
+        <w:ind w:firstLine="708"/>
+      </w:pPr>
+    </w:p>
+    <w:p>
+      <w:pPr>
+        <w:ind w:firstLine="708"/>
+      </w:pPr>
+    </w:p>
+    <w:p>
+      <w:pPr>
+        <w:ind w:firstLine="708"/>
+      </w:pPr>
+    </w:p>
+    <w:p>
+      <w:pPr>
+        <w:ind w:firstLine="708"/>
+      </w:pPr>
+    </w:p>
+    <w:p>
+      <w:pPr>
+        <w:ind w:firstLine="708"/>
+      </w:pPr>
+    </w:p>
+    <w:p>
+      <w:r>
+        <w:lastRenderedPageBreak/>
+        <w:t xml:space="preserve">Este objeto nos permite escuchar eventos relacionados con el proceso, es decir, cada que ejecutamos nuestro programa un nuevo proceso del sistema operativo es creado para nuestro programa, este proceso está en ejecución y se encarga del control de nuestro </w:t>
+      </w:r>
+      <w:r>
+        <w:t xml:space="preserve">código, a la vez este proceso puede recibir mensajes del exterior como el que recibe cuando presionamos </w:t>
+      </w:r>
+      <w:proofErr w:type="spellStart"/>
+      <w:r>
+        <w:t>ctrl</w:t>
+      </w:r>
+      <w:proofErr w:type="spellEnd"/>
+      <w:r>
+        <w:t xml:space="preserve"> + c para cerrar el servidor, con el objeto “</w:t>
+      </w:r>
+      <w:proofErr w:type="spellStart"/>
+      <w:r>
+        <w:t>process</w:t>
+      </w:r>
+      <w:proofErr w:type="spellEnd"/>
+      <w:r>
+        <w:t xml:space="preserve">” podemos escuchar estos mensajes y ejecutar código acorde, en este caso vamos a escuchar al mensaje “SIGINT” que es el que </w:t>
+      </w:r>
+      <w:proofErr w:type="spellStart"/>
+      <w:r>
+        <w:t>envia</w:t>
+      </w:r>
+      <w:proofErr w:type="spellEnd"/>
+      <w:r>
+        <w:t xml:space="preserve"> el proceso cuando colocamos </w:t>
+      </w:r>
+      <w:proofErr w:type="spellStart"/>
+      <w:r>
+        <w:t>ctrl</w:t>
+      </w:r>
+      <w:proofErr w:type="spellEnd"/>
+      <w:r>
+        <w:t xml:space="preserve"> +c </w:t>
+      </w:r>
+      <w:r>
+        <w:t xml:space="preserve"> y después cerraremos el servidor.</w:t>
+      </w:r>
+    </w:p>
+    <w:p>
+      <w:r>
+        <w:tab/>
+      </w:r>
+      <w:proofErr w:type="spellStart"/>
+      <w:proofErr w:type="gramStart"/>
+      <w:r>
+        <w:t>process.on</w:t>
+      </w:r>
+      <w:proofErr w:type="spellEnd"/>
+      <w:proofErr w:type="gramEnd"/>
+      <w:r>
+        <w:t>('SIGINT',</w:t>
+      </w:r>
+      <w:proofErr w:type="spellStart"/>
+      <w:r>
+        <w:t>function</w:t>
+      </w:r>
+      <w:proofErr w:type="spellEnd"/>
+      <w:r>
+        <w:t xml:space="preserve"> () {</w:t>
+      </w:r>
+    </w:p>
+    <w:p>
+      <w:pPr>
+        <w:ind w:left="1416"/>
+      </w:pPr>
+      <w:proofErr w:type="gramStart"/>
+      <w:r>
+        <w:t>console.log(</w:t>
+      </w:r>
+      <w:proofErr w:type="gramEnd"/>
+      <w:r>
+        <w:t xml:space="preserve">'El servidor no </w:t>
+      </w:r>
+      <w:proofErr w:type="spellStart"/>
+      <w:r>
+        <w:t>esta</w:t>
+      </w:r>
+      <w:proofErr w:type="spellEnd"/>
+      <w:r>
+        <w:t xml:space="preserve"> disponible regrese mañana y con un buen lonche de </w:t>
+      </w:r>
+      <w:proofErr w:type="spellStart"/>
+      <w:r>
+        <w:t>bisteck</w:t>
+      </w:r>
+      <w:proofErr w:type="spellEnd"/>
+      <w:r>
+        <w:t xml:space="preserve"> para el administrador');</w:t>
+      </w:r>
+    </w:p>
+    <w:p>
+      <w:r>
+        <w:t xml:space="preserve">   </w:t>
+      </w:r>
+      <w:r>
+        <w:tab/>
+      </w:r>
+      <w:r>
+        <w:t xml:space="preserve"> </w:t>
+      </w:r>
+      <w:r>
+        <w:tab/>
+      </w:r>
+      <w:proofErr w:type="spellStart"/>
+      <w:proofErr w:type="gramStart"/>
+      <w:r>
+        <w:t>db.close</w:t>
+      </w:r>
+      <w:proofErr w:type="spellEnd"/>
+      <w:proofErr w:type="gramEnd"/>
+      <w:r>
+        <w:t>();</w:t>
+      </w:r>
+    </w:p>
+    <w:p>
+      <w:pPr>
+        <w:ind w:firstLine="708"/>
+      </w:pPr>
+      <w:r>
+        <w:t>})</w:t>
+      </w:r>
+    </w:p>
+    <w:p>
+      <w:r>
+        <w:t>Para evitar interrumpir el flujo de cerrar el servidor le agregaremos:</w:t>
+      </w:r>
+    </w:p>
+    <w:p>
+      <w:r>
+        <w:tab/>
+      </w:r>
+      <w:proofErr w:type="spellStart"/>
+      <w:proofErr w:type="gramStart"/>
+      <w:r>
+        <w:t>process.exit</w:t>
+      </w:r>
+      <w:proofErr w:type="spellEnd"/>
+      <w:proofErr w:type="gramEnd"/>
+      <w:r>
+        <w:t>();</w:t>
+      </w:r>
+    </w:p>
+    <w:p>
+      <w:r>
+        <w:t xml:space="preserve">Que es lo que finalmente cierra el servidor de </w:t>
+      </w:r>
+      <w:proofErr w:type="spellStart"/>
+      <w:r>
+        <w:t>node</w:t>
+      </w:r>
+      <w:proofErr w:type="spellEnd"/>
+      <w:r>
+        <w:t xml:space="preserve"> independientemente de donde se ejecute. Con eso ya cerraremos la conexión a la base de datos cuando queramos.</w:t>
+      </w:r>
+    </w:p>
+    <w:p>
+      <w:r>
+        <w:drawing>
+          <wp:inline distT="0" distB="0" distL="0" distR="0" wp14:anchorId="2036A00D" wp14:editId="3AF24EF2">
+            <wp:extent cx="5612130" cy="4427220"/>
+            <wp:effectExtent l="0" t="0" r="7620" b="0"/>
+            <wp:docPr id="46" name="Imagen 46"/>
+            <wp:cNvGraphicFramePr>
+              <a:graphicFrameLocks xmlns:a="http://schemas.openxmlformats.org/drawingml/2006/main" noChangeAspect="1"/>
+            </wp:cNvGraphicFramePr>
+            <a:graphic xmlns:a="http://schemas.openxmlformats.org/drawingml/2006/main">
+              <a:graphicData uri="http://schemas.openxmlformats.org/drawingml/2006/picture">
+                <pic:pic xmlns:pic="http://schemas.openxmlformats.org/drawingml/2006/picture">
+                  <pic:nvPicPr>
+                    <pic:cNvPr id="1" name=""/>
+                    <pic:cNvPicPr/>
+                  </pic:nvPicPr>
+                  <pic:blipFill>
+                    <a:blip r:embed="rId53"/>
+                    <a:stretch>
+                      <a:fillRect/>
+                    </a:stretch>
+                  </pic:blipFill>
+                  <pic:spPr>
+                    <a:xfrm>
+                      <a:off x="0" y="0"/>
+                      <a:ext cx="5612130" cy="4427220"/>
+                    </a:xfrm>
+                    <a:prstGeom prst="rect">
+                      <a:avLst/>
+                    </a:prstGeom>
+                  </pic:spPr>
+                </pic:pic>
+              </a:graphicData>
+            </a:graphic>
+          </wp:inline>
+        </w:drawing>
+      </w:r>
+      <w:r>
+        <w:t xml:space="preserve"> </w:t>
+      </w:r>
+    </w:p>
+    <w:p>
+      <w:r>
+        <w:lastRenderedPageBreak/>
+        <w:t>Ahora ya podemos trabajar con la base de datos, vamos a hacer la inserción en la petición post</w:t>
+      </w:r>
+      <w:r>
+        <w:t xml:space="preserve"> a la ruta “pendientes”, para ello tenemos que correr una nueva consulta SQL de la sig. manera:</w:t>
+      </w:r>
+    </w:p>
+    <w:p>
+      <w:r>
+        <w:tab/>
+      </w:r>
+      <w:proofErr w:type="spellStart"/>
+      <w:proofErr w:type="gramStart"/>
+      <w:r>
+        <w:t>db.run</w:t>
+      </w:r>
+      <w:proofErr w:type="spellEnd"/>
+      <w:r>
+        <w:t>(</w:t>
+      </w:r>
+      <w:proofErr w:type="gramEnd"/>
+      <w:r>
+        <w:t>'');</w:t>
+      </w:r>
+    </w:p>
+    <w:p>
+      <w:r>
+        <w:t>La consulta para hacer una inserción es “INSERT INTO”, luego colocamos el nombre de la tabla “</w:t>
+      </w:r>
+      <w:proofErr w:type="spellStart"/>
+      <w:r>
+        <w:t>task</w:t>
+      </w:r>
+      <w:proofErr w:type="spellEnd"/>
+      <w:r>
+        <w:t xml:space="preserve">” en este caso, luego la instrucción VALUES seguido de paréntesis de los datos que queremos insertar. Como no queremos insertar un valor para el campo ID, tendremos que especificar uno por uno a que campos queremos asignar un valor, por lo cual en </w:t>
+      </w:r>
+      <w:proofErr w:type="spellStart"/>
+      <w:r>
+        <w:t>task</w:t>
+      </w:r>
+      <w:proofErr w:type="spellEnd"/>
+      <w:r>
+        <w:t xml:space="preserve"> o nombre de la tabla, escribiremos el campo y separad</w:t>
+      </w:r>
+      <w:r>
+        <w:t xml:space="preserve">o por coma los campos a los que queremos insertar un valor, por ejemplo haremos lo </w:t>
+      </w:r>
+      <w:proofErr w:type="spellStart"/>
+      <w:proofErr w:type="gramStart"/>
+      <w:r>
+        <w:t>sig</w:t>
+      </w:r>
+      <w:proofErr w:type="spellEnd"/>
+      <w:r>
+        <w:t>,:</w:t>
+      </w:r>
+      <w:proofErr w:type="gramEnd"/>
+    </w:p>
+    <w:p>
+      <w:pPr>
+        <w:rPr>
+          <w:lang w:val="en-US"/>
+        </w:rPr>
+      </w:pPr>
+      <w:r>
+        <w:tab/>
+      </w:r>
+      <w:proofErr w:type="spellStart"/>
+      <w:proofErr w:type="gramStart"/>
+      <w:r>
+        <w:rPr>
+          <w:lang w:val="en-US"/>
+        </w:rPr>
+        <w:t>db.run</w:t>
+      </w:r>
+      <w:proofErr w:type="spellEnd"/>
+      <w:r>
+        <w:rPr>
+          <w:lang w:val="en-US"/>
+        </w:rPr>
+        <w:t>(</w:t>
+      </w:r>
+      <w:proofErr w:type="gramEnd"/>
+      <w:r>
+        <w:rPr>
+          <w:lang w:val="en-US"/>
+        </w:rPr>
+        <w:t>"INSERT INTO task(description) VALUES('</w:t>
+      </w:r>
+      <w:proofErr w:type="spellStart"/>
+      <w:r>
+        <w:rPr>
+          <w:lang w:val="en-US"/>
+        </w:rPr>
+        <w:t>Meseroooooooo</w:t>
+      </w:r>
+      <w:proofErr w:type="spellEnd"/>
+      <w:r>
+        <w:rPr>
+          <w:lang w:val="en-US"/>
+        </w:rPr>
+        <w:t>')");</w:t>
+      </w:r>
+    </w:p>
+    <w:p>
+      <w:pPr>
+        <w:ind w:left="708"/>
+      </w:pPr>
+      <w:r>
+        <w:t>Nota: se cambian por dobles comillas por que dentro de la declaración de la consulta usaremos las comillas para identificar una cadena.</w:t>
+      </w:r>
+    </w:p>
+    <w:p>
+      <w:r>
+        <w:t>Una ves listo vamos a enviar un mensaje que diga inserción finalizada con la sig. sentencia:</w:t>
+      </w:r>
+    </w:p>
+    <w:p>
+      <w:r>
+        <w:tab/>
+      </w:r>
+      <w:proofErr w:type="spellStart"/>
+      <w:proofErr w:type="gramStart"/>
+      <w:r>
+        <w:t>res.send</w:t>
+      </w:r>
+      <w:proofErr w:type="spellEnd"/>
+      <w:proofErr w:type="gramEnd"/>
+      <w:r>
+        <w:t>('</w:t>
+      </w:r>
+      <w:r>
+        <w:t>Inserción</w:t>
+      </w:r>
+      <w:r>
+        <w:t xml:space="preserve"> finalizada');</w:t>
+      </w:r>
+    </w:p>
+    <w:p>
+      <w:r>
+        <w:drawing>
+          <wp:inline distT="0" distB="0" distL="0" distR="0" wp14:anchorId="381C4F7D" wp14:editId="71C90ADB">
+            <wp:extent cx="5612130" cy="4562475"/>
+            <wp:effectExtent l="0" t="0" r="7620" b="9525"/>
+            <wp:docPr id="48" name="Imagen 48"/>
+            <wp:cNvGraphicFramePr>
+              <a:graphicFrameLocks xmlns:a="http://schemas.openxmlformats.org/drawingml/2006/main" noChangeAspect="1"/>
+            </wp:cNvGraphicFramePr>
+            <a:graphic xmlns:a="http://schemas.openxmlformats.org/drawingml/2006/main">
+              <a:graphicData uri="http://schemas.openxmlformats.org/drawingml/2006/picture">
+                <pic:pic xmlns:pic="http://schemas.openxmlformats.org/drawingml/2006/picture">
+                  <pic:nvPicPr>
+                    <pic:cNvPr id="1" name=""/>
+                    <pic:cNvPicPr/>
+                  </pic:nvPicPr>
+                  <pic:blipFill>
+                    <a:blip r:embed="rId54"/>
+                    <a:stretch>
+                      <a:fillRect/>
+                    </a:stretch>
+                  </pic:blipFill>
+                  <pic:spPr>
+                    <a:xfrm>
+                      <a:off x="0" y="0"/>
+                      <a:ext cx="5612130" cy="4562475"/>
+                    </a:xfrm>
+                    <a:prstGeom prst="rect">
+                      <a:avLst/>
+                    </a:prstGeom>
+                  </pic:spPr>
+                </pic:pic>
+              </a:graphicData>
+            </a:graphic>
+          </wp:inline>
+        </w:drawing>
+      </w:r>
+    </w:p>
+    <w:p>
+      <w:r>
+        <w:t>Luego guardamos y ejecutamos el servidor y después abrimos POSTMAN.</w:t>
+      </w:r>
+    </w:p>
+    <w:p>
+      <w:pPr>
+        <w:tabs>
+          <w:tab w:val="left" w:pos="7260"/>
+        </w:tabs>
+      </w:pPr>
+      <w:r>
+        <w:lastRenderedPageBreak/>
+        <w:t xml:space="preserve">En POSTMAN </w:t>
+      </w:r>
+      <w:r>
+        <w:t>indicamos que queremos hacer una petición “Post” a /pendientes, sin argumentos y le damos a “</w:t>
+      </w:r>
+      <w:proofErr w:type="spellStart"/>
+      <w:r>
+        <w:t>send</w:t>
+      </w:r>
+      <w:proofErr w:type="spellEnd"/>
+      <w:r>
+        <w:t>”.</w:t>
+      </w:r>
+    </w:p>
+    <w:p>
+      <w:pPr>
+        <w:tabs>
+          <w:tab w:val="left" w:pos="7260"/>
+        </w:tabs>
+      </w:pPr>
+      <w:r>
+        <w:drawing>
+          <wp:inline distT="0" distB="0" distL="0" distR="0" wp14:anchorId="345CA2B5" wp14:editId="2A194C93">
+            <wp:extent cx="5612130" cy="4207510"/>
+            <wp:effectExtent l="0" t="0" r="7620" b="2540"/>
+            <wp:docPr id="50" name="Imagen 50"/>
+            <wp:cNvGraphicFramePr>
+              <a:graphicFrameLocks xmlns:a="http://schemas.openxmlformats.org/drawingml/2006/main" noChangeAspect="1"/>
+            </wp:cNvGraphicFramePr>
+            <a:graphic xmlns:a="http://schemas.openxmlformats.org/drawingml/2006/main">
+              <a:graphicData uri="http://schemas.openxmlformats.org/drawingml/2006/picture">
+                <pic:pic xmlns:pic="http://schemas.openxmlformats.org/drawingml/2006/picture">
+                  <pic:nvPicPr>
+                    <pic:cNvPr id="1" name=""/>
+                    <pic:cNvPicPr/>
+                  </pic:nvPicPr>
+                  <pic:blipFill>
+                    <a:blip r:embed="rId55"/>
+                    <a:stretch>
+                      <a:fillRect/>
+                    </a:stretch>
+                  </pic:blipFill>
+                  <pic:spPr>
+                    <a:xfrm>
+                      <a:off x="0" y="0"/>
+                      <a:ext cx="5612130" cy="4207510"/>
+                    </a:xfrm>
+                    <a:prstGeom prst="rect">
+                      <a:avLst/>
+                    </a:prstGeom>
+                  </pic:spPr>
+                </pic:pic>
+              </a:graphicData>
+            </a:graphic>
+          </wp:inline>
+        </w:drawing>
+      </w:r>
+    </w:p>
+    <w:p>
+      <w:pPr>
+        <w:tabs>
+          <w:tab w:val="left" w:pos="7260"/>
+        </w:tabs>
+      </w:pPr>
+      <w:r>
+        <w:t>Luego abrimos nuestra base de datos “proyecto-</w:t>
+      </w:r>
+      <w:proofErr w:type="spellStart"/>
+      <w:r>
+        <w:t>backend</w:t>
+      </w:r>
+      <w:proofErr w:type="spellEnd"/>
+      <w:r>
+        <w:t>” y veremos que en algún punto aparece el mensaje que acabamos de mandar.</w:t>
+      </w:r>
+    </w:p>
+    <w:p>
+      <w:pPr>
+        <w:tabs>
+          <w:tab w:val="left" w:pos="7260"/>
+        </w:tabs>
+      </w:pPr>
+      <w:r>
+        <w:drawing>
+          <wp:inline distT="0" distB="0" distL="0" distR="0" wp14:anchorId="563245DB" wp14:editId="388B4F20">
+            <wp:extent cx="5612130" cy="1234440"/>
+            <wp:effectExtent l="0" t="0" r="7620" b="3810"/>
+            <wp:docPr id="51" name="Imagen 51"/>
+            <wp:cNvGraphicFramePr>
+              <a:graphicFrameLocks xmlns:a="http://schemas.openxmlformats.org/drawingml/2006/main" noChangeAspect="1"/>
+            </wp:cNvGraphicFramePr>
+            <a:graphic xmlns:a="http://schemas.openxmlformats.org/drawingml/2006/main">
+              <a:graphicData uri="http://schemas.openxmlformats.org/drawingml/2006/picture">
+                <pic:pic xmlns:pic="http://schemas.openxmlformats.org/drawingml/2006/picture">
+                  <pic:nvPicPr>
+                    <pic:cNvPr id="1" name=""/>
+                    <pic:cNvPicPr/>
+                  </pic:nvPicPr>
+                  <pic:blipFill>
+                    <a:blip r:embed="rId56"/>
+                    <a:stretch>
+                      <a:fillRect/>
+                    </a:stretch>
+                  </pic:blipFill>
+                  <pic:spPr>
+                    <a:xfrm>
+                      <a:off x="0" y="0"/>
+                      <a:ext cx="5612130" cy="1234440"/>
+                    </a:xfrm>
+                    <a:prstGeom prst="rect">
+                      <a:avLst/>
+                    </a:prstGeom>
+                  </pic:spPr>
+                </pic:pic>
+              </a:graphicData>
+            </a:graphic>
+          </wp:inline>
+        </w:drawing>
+      </w:r>
+    </w:p>
     <w:sectPr>
       <w:pgSz w:w="12240" w:h="15840"/>
       <w:pgMar w:top="1417" w:right="1701" w:bottom="1417" w:left="1701" w:header="708" w:footer="708" w:gutter="0"/>
@@ -7686,9 +9579,9 @@
     </w:lvl>
   </w:abstractNum>
   <w:abstractNum w:abstractNumId="2" w15:restartNumberingAfterBreak="0">
-    <w:nsid w:val="26316144"/>
+    <w:nsid w:val="141528AB"/>
     <w:multiLevelType w:val="hybridMultilevel"/>
-    <w:tmpl w:val="85604F68"/>
+    <w:tmpl w:val="E7569132"/>
     <w:lvl w:ilvl="0" w:tplc="080A0001">
       <w:start w:val="1"/>
       <w:numFmt w:val="bullet"/>
@@ -7799,9 +9692,9 @@
     </w:lvl>
   </w:abstractNum>
   <w:abstractNum w:abstractNumId="3" w15:restartNumberingAfterBreak="0">
-    <w:nsid w:val="28A467E4"/>
+    <w:nsid w:val="26316144"/>
     <w:multiLevelType w:val="hybridMultilevel"/>
-    <w:tmpl w:val="A3DA92F6"/>
+    <w:tmpl w:val="85604F68"/>
     <w:lvl w:ilvl="0" w:tplc="080A0001">
       <w:start w:val="1"/>
       <w:numFmt w:val="bullet"/>
@@ -7912,95 +9805,9 @@
     </w:lvl>
   </w:abstractNum>
   <w:abstractNum w:abstractNumId="4" w15:restartNumberingAfterBreak="0">
-    <w:nsid w:val="46253456"/>
+    <w:nsid w:val="28A467E4"/>
     <w:multiLevelType w:val="hybridMultilevel"/>
-    <w:tmpl w:val="0B44A5C8"/>
-    <w:lvl w:ilvl="0" w:tplc="080A000F">
-      <w:start w:val="1"/>
-      <w:numFmt w:val="decimal"/>
-      <w:lvlText w:val="%1."/>
-      <w:lvlJc w:val="left"/>
-      <w:pPr>
-        <w:ind w:left="720" w:hanging="360"/>
-      </w:pPr>
-    </w:lvl>
-    <w:lvl w:ilvl="1" w:tplc="080A0019" w:tentative="1">
-      <w:start w:val="1"/>
-      <w:numFmt w:val="lowerLetter"/>
-      <w:lvlText w:val="%2."/>
-      <w:lvlJc w:val="left"/>
-      <w:pPr>
-        <w:ind w:left="1440" w:hanging="360"/>
-      </w:pPr>
-    </w:lvl>
-    <w:lvl w:ilvl="2" w:tplc="080A001B" w:tentative="1">
-      <w:start w:val="1"/>
-      <w:numFmt w:val="lowerRoman"/>
-      <w:lvlText w:val="%3."/>
-      <w:lvlJc w:val="right"/>
-      <w:pPr>
-        <w:ind w:left="2160" w:hanging="180"/>
-      </w:pPr>
-    </w:lvl>
-    <w:lvl w:ilvl="3" w:tplc="080A000F" w:tentative="1">
-      <w:start w:val="1"/>
-      <w:numFmt w:val="decimal"/>
-      <w:lvlText w:val="%4."/>
-      <w:lvlJc w:val="left"/>
-      <w:pPr>
-        <w:ind w:left="2880" w:hanging="360"/>
-      </w:pPr>
-    </w:lvl>
-    <w:lvl w:ilvl="4" w:tplc="080A0019" w:tentative="1">
-      <w:start w:val="1"/>
-      <w:numFmt w:val="lowerLetter"/>
-      <w:lvlText w:val="%5."/>
-      <w:lvlJc w:val="left"/>
-      <w:pPr>
-        <w:ind w:left="3600" w:hanging="360"/>
-      </w:pPr>
-    </w:lvl>
-    <w:lvl w:ilvl="5" w:tplc="080A001B" w:tentative="1">
-      <w:start w:val="1"/>
-      <w:numFmt w:val="lowerRoman"/>
-      <w:lvlText w:val="%6."/>
-      <w:lvlJc w:val="right"/>
-      <w:pPr>
-        <w:ind w:left="4320" w:hanging="180"/>
-      </w:pPr>
-    </w:lvl>
-    <w:lvl w:ilvl="6" w:tplc="080A000F" w:tentative="1">
-      <w:start w:val="1"/>
-      <w:numFmt w:val="decimal"/>
-      <w:lvlText w:val="%7."/>
-      <w:lvlJc w:val="left"/>
-      <w:pPr>
-        <w:ind w:left="5040" w:hanging="360"/>
-      </w:pPr>
-    </w:lvl>
-    <w:lvl w:ilvl="7" w:tplc="080A0019" w:tentative="1">
-      <w:start w:val="1"/>
-      <w:numFmt w:val="lowerLetter"/>
-      <w:lvlText w:val="%8."/>
-      <w:lvlJc w:val="left"/>
-      <w:pPr>
-        <w:ind w:left="5760" w:hanging="360"/>
-      </w:pPr>
-    </w:lvl>
-    <w:lvl w:ilvl="8" w:tplc="080A001B" w:tentative="1">
-      <w:start w:val="1"/>
-      <w:numFmt w:val="lowerRoman"/>
-      <w:lvlText w:val="%9."/>
-      <w:lvlJc w:val="right"/>
-      <w:pPr>
-        <w:ind w:left="6480" w:hanging="180"/>
-      </w:pPr>
-    </w:lvl>
-  </w:abstractNum>
-  <w:abstractNum w:abstractNumId="5" w15:restartNumberingAfterBreak="0">
-    <w:nsid w:val="4EBE271B"/>
-    <w:multiLevelType w:val="hybridMultilevel"/>
-    <w:tmpl w:val="EA823EEA"/>
+    <w:tmpl w:val="A3DA92F6"/>
     <w:lvl w:ilvl="0" w:tplc="080A0001">
       <w:start w:val="1"/>
       <w:numFmt w:val="bullet"/>
@@ -8110,23 +9917,457 @@
       </w:rPr>
     </w:lvl>
   </w:abstractNum>
+  <w:abstractNum w:abstractNumId="5" w15:restartNumberingAfterBreak="0">
+    <w:nsid w:val="46253456"/>
+    <w:multiLevelType w:val="hybridMultilevel"/>
+    <w:tmpl w:val="0B44A5C8"/>
+    <w:lvl w:ilvl="0" w:tplc="080A000F">
+      <w:start w:val="1"/>
+      <w:numFmt w:val="decimal"/>
+      <w:lvlText w:val="%1."/>
+      <w:lvlJc w:val="left"/>
+      <w:pPr>
+        <w:ind w:left="720" w:hanging="360"/>
+      </w:pPr>
+    </w:lvl>
+    <w:lvl w:ilvl="1" w:tplc="080A0019" w:tentative="1">
+      <w:start w:val="1"/>
+      <w:numFmt w:val="lowerLetter"/>
+      <w:lvlText w:val="%2."/>
+      <w:lvlJc w:val="left"/>
+      <w:pPr>
+        <w:ind w:left="1440" w:hanging="360"/>
+      </w:pPr>
+    </w:lvl>
+    <w:lvl w:ilvl="2" w:tplc="080A001B" w:tentative="1">
+      <w:start w:val="1"/>
+      <w:numFmt w:val="lowerRoman"/>
+      <w:lvlText w:val="%3."/>
+      <w:lvlJc w:val="right"/>
+      <w:pPr>
+        <w:ind w:left="2160" w:hanging="180"/>
+      </w:pPr>
+    </w:lvl>
+    <w:lvl w:ilvl="3" w:tplc="080A000F" w:tentative="1">
+      <w:start w:val="1"/>
+      <w:numFmt w:val="decimal"/>
+      <w:lvlText w:val="%4."/>
+      <w:lvlJc w:val="left"/>
+      <w:pPr>
+        <w:ind w:left="2880" w:hanging="360"/>
+      </w:pPr>
+    </w:lvl>
+    <w:lvl w:ilvl="4" w:tplc="080A0019" w:tentative="1">
+      <w:start w:val="1"/>
+      <w:numFmt w:val="lowerLetter"/>
+      <w:lvlText w:val="%5."/>
+      <w:lvlJc w:val="left"/>
+      <w:pPr>
+        <w:ind w:left="3600" w:hanging="360"/>
+      </w:pPr>
+    </w:lvl>
+    <w:lvl w:ilvl="5" w:tplc="080A001B" w:tentative="1">
+      <w:start w:val="1"/>
+      <w:numFmt w:val="lowerRoman"/>
+      <w:lvlText w:val="%6."/>
+      <w:lvlJc w:val="right"/>
+      <w:pPr>
+        <w:ind w:left="4320" w:hanging="180"/>
+      </w:pPr>
+    </w:lvl>
+    <w:lvl w:ilvl="6" w:tplc="080A000F" w:tentative="1">
+      <w:start w:val="1"/>
+      <w:numFmt w:val="decimal"/>
+      <w:lvlText w:val="%7."/>
+      <w:lvlJc w:val="left"/>
+      <w:pPr>
+        <w:ind w:left="5040" w:hanging="360"/>
+      </w:pPr>
+    </w:lvl>
+    <w:lvl w:ilvl="7" w:tplc="080A0019" w:tentative="1">
+      <w:start w:val="1"/>
+      <w:numFmt w:val="lowerLetter"/>
+      <w:lvlText w:val="%8."/>
+      <w:lvlJc w:val="left"/>
+      <w:pPr>
+        <w:ind w:left="5760" w:hanging="360"/>
+      </w:pPr>
+    </w:lvl>
+    <w:lvl w:ilvl="8" w:tplc="080A001B" w:tentative="1">
+      <w:start w:val="1"/>
+      <w:numFmt w:val="lowerRoman"/>
+      <w:lvlText w:val="%9."/>
+      <w:lvlJc w:val="right"/>
+      <w:pPr>
+        <w:ind w:left="6480" w:hanging="180"/>
+      </w:pPr>
+    </w:lvl>
+  </w:abstractNum>
+  <w:abstractNum w:abstractNumId="6" w15:restartNumberingAfterBreak="0">
+    <w:nsid w:val="46ED2A01"/>
+    <w:multiLevelType w:val="hybridMultilevel"/>
+    <w:tmpl w:val="462C6CD6"/>
+    <w:lvl w:ilvl="0" w:tplc="080A0001">
+      <w:start w:val="1"/>
+      <w:numFmt w:val="bullet"/>
+      <w:lvlText w:val=""/>
+      <w:lvlJc w:val="left"/>
+      <w:pPr>
+        <w:ind w:left="720" w:hanging="360"/>
+      </w:pPr>
+      <w:rPr>
+        <w:rFonts w:ascii="Symbol" w:hAnsi="Symbol" w:hint="default"/>
+      </w:rPr>
+    </w:lvl>
+    <w:lvl w:ilvl="1" w:tplc="080A0003" w:tentative="1">
+      <w:start w:val="1"/>
+      <w:numFmt w:val="bullet"/>
+      <w:lvlText w:val="o"/>
+      <w:lvlJc w:val="left"/>
+      <w:pPr>
+        <w:ind w:left="1440" w:hanging="360"/>
+      </w:pPr>
+      <w:rPr>
+        <w:rFonts w:ascii="Courier New" w:hAnsi="Courier New" w:cs="Courier New" w:hint="default"/>
+      </w:rPr>
+    </w:lvl>
+    <w:lvl w:ilvl="2" w:tplc="080A0005" w:tentative="1">
+      <w:start w:val="1"/>
+      <w:numFmt w:val="bullet"/>
+      <w:lvlText w:val=""/>
+      <w:lvlJc w:val="left"/>
+      <w:pPr>
+        <w:ind w:left="2160" w:hanging="360"/>
+      </w:pPr>
+      <w:rPr>
+        <w:rFonts w:ascii="Wingdings" w:hAnsi="Wingdings" w:hint="default"/>
+      </w:rPr>
+    </w:lvl>
+    <w:lvl w:ilvl="3" w:tplc="080A0001" w:tentative="1">
+      <w:start w:val="1"/>
+      <w:numFmt w:val="bullet"/>
+      <w:lvlText w:val=""/>
+      <w:lvlJc w:val="left"/>
+      <w:pPr>
+        <w:ind w:left="2880" w:hanging="360"/>
+      </w:pPr>
+      <w:rPr>
+        <w:rFonts w:ascii="Symbol" w:hAnsi="Symbol" w:hint="default"/>
+      </w:rPr>
+    </w:lvl>
+    <w:lvl w:ilvl="4" w:tplc="080A0003" w:tentative="1">
+      <w:start w:val="1"/>
+      <w:numFmt w:val="bullet"/>
+      <w:lvlText w:val="o"/>
+      <w:lvlJc w:val="left"/>
+      <w:pPr>
+        <w:ind w:left="3600" w:hanging="360"/>
+      </w:pPr>
+      <w:rPr>
+        <w:rFonts w:ascii="Courier New" w:hAnsi="Courier New" w:cs="Courier New" w:hint="default"/>
+      </w:rPr>
+    </w:lvl>
+    <w:lvl w:ilvl="5" w:tplc="080A0005" w:tentative="1">
+      <w:start w:val="1"/>
+      <w:numFmt w:val="bullet"/>
+      <w:lvlText w:val=""/>
+      <w:lvlJc w:val="left"/>
+      <w:pPr>
+        <w:ind w:left="4320" w:hanging="360"/>
+      </w:pPr>
+      <w:rPr>
+        <w:rFonts w:ascii="Wingdings" w:hAnsi="Wingdings" w:hint="default"/>
+      </w:rPr>
+    </w:lvl>
+    <w:lvl w:ilvl="6" w:tplc="080A0001" w:tentative="1">
+      <w:start w:val="1"/>
+      <w:numFmt w:val="bullet"/>
+      <w:lvlText w:val=""/>
+      <w:lvlJc w:val="left"/>
+      <w:pPr>
+        <w:ind w:left="5040" w:hanging="360"/>
+      </w:pPr>
+      <w:rPr>
+        <w:rFonts w:ascii="Symbol" w:hAnsi="Symbol" w:hint="default"/>
+      </w:rPr>
+    </w:lvl>
+    <w:lvl w:ilvl="7" w:tplc="080A0003" w:tentative="1">
+      <w:start w:val="1"/>
+      <w:numFmt w:val="bullet"/>
+      <w:lvlText w:val="o"/>
+      <w:lvlJc w:val="left"/>
+      <w:pPr>
+        <w:ind w:left="5760" w:hanging="360"/>
+      </w:pPr>
+      <w:rPr>
+        <w:rFonts w:ascii="Courier New" w:hAnsi="Courier New" w:cs="Courier New" w:hint="default"/>
+      </w:rPr>
+    </w:lvl>
+    <w:lvl w:ilvl="8" w:tplc="080A0005" w:tentative="1">
+      <w:start w:val="1"/>
+      <w:numFmt w:val="bullet"/>
+      <w:lvlText w:val=""/>
+      <w:lvlJc w:val="left"/>
+      <w:pPr>
+        <w:ind w:left="6480" w:hanging="360"/>
+      </w:pPr>
+      <w:rPr>
+        <w:rFonts w:ascii="Wingdings" w:hAnsi="Wingdings" w:hint="default"/>
+      </w:rPr>
+    </w:lvl>
+  </w:abstractNum>
+  <w:abstractNum w:abstractNumId="7" w15:restartNumberingAfterBreak="0">
+    <w:nsid w:val="4EBE271B"/>
+    <w:multiLevelType w:val="hybridMultilevel"/>
+    <w:tmpl w:val="EA823EEA"/>
+    <w:lvl w:ilvl="0" w:tplc="080A0001">
+      <w:start w:val="1"/>
+      <w:numFmt w:val="bullet"/>
+      <w:lvlText w:val=""/>
+      <w:lvlJc w:val="left"/>
+      <w:pPr>
+        <w:ind w:left="720" w:hanging="360"/>
+      </w:pPr>
+      <w:rPr>
+        <w:rFonts w:ascii="Symbol" w:hAnsi="Symbol" w:hint="default"/>
+      </w:rPr>
+    </w:lvl>
+    <w:lvl w:ilvl="1" w:tplc="080A0003" w:tentative="1">
+      <w:start w:val="1"/>
+      <w:numFmt w:val="bullet"/>
+      <w:lvlText w:val="o"/>
+      <w:lvlJc w:val="left"/>
+      <w:pPr>
+        <w:ind w:left="1440" w:hanging="360"/>
+      </w:pPr>
+      <w:rPr>
+        <w:rFonts w:ascii="Courier New" w:hAnsi="Courier New" w:cs="Courier New" w:hint="default"/>
+      </w:rPr>
+    </w:lvl>
+    <w:lvl w:ilvl="2" w:tplc="080A0005" w:tentative="1">
+      <w:start w:val="1"/>
+      <w:numFmt w:val="bullet"/>
+      <w:lvlText w:val=""/>
+      <w:lvlJc w:val="left"/>
+      <w:pPr>
+        <w:ind w:left="2160" w:hanging="360"/>
+      </w:pPr>
+      <w:rPr>
+        <w:rFonts w:ascii="Wingdings" w:hAnsi="Wingdings" w:hint="default"/>
+      </w:rPr>
+    </w:lvl>
+    <w:lvl w:ilvl="3" w:tplc="080A0001" w:tentative="1">
+      <w:start w:val="1"/>
+      <w:numFmt w:val="bullet"/>
+      <w:lvlText w:val=""/>
+      <w:lvlJc w:val="left"/>
+      <w:pPr>
+        <w:ind w:left="2880" w:hanging="360"/>
+      </w:pPr>
+      <w:rPr>
+        <w:rFonts w:ascii="Symbol" w:hAnsi="Symbol" w:hint="default"/>
+      </w:rPr>
+    </w:lvl>
+    <w:lvl w:ilvl="4" w:tplc="080A0003" w:tentative="1">
+      <w:start w:val="1"/>
+      <w:numFmt w:val="bullet"/>
+      <w:lvlText w:val="o"/>
+      <w:lvlJc w:val="left"/>
+      <w:pPr>
+        <w:ind w:left="3600" w:hanging="360"/>
+      </w:pPr>
+      <w:rPr>
+        <w:rFonts w:ascii="Courier New" w:hAnsi="Courier New" w:cs="Courier New" w:hint="default"/>
+      </w:rPr>
+    </w:lvl>
+    <w:lvl w:ilvl="5" w:tplc="080A0005" w:tentative="1">
+      <w:start w:val="1"/>
+      <w:numFmt w:val="bullet"/>
+      <w:lvlText w:val=""/>
+      <w:lvlJc w:val="left"/>
+      <w:pPr>
+        <w:ind w:left="4320" w:hanging="360"/>
+      </w:pPr>
+      <w:rPr>
+        <w:rFonts w:ascii="Wingdings" w:hAnsi="Wingdings" w:hint="default"/>
+      </w:rPr>
+    </w:lvl>
+    <w:lvl w:ilvl="6" w:tplc="080A0001" w:tentative="1">
+      <w:start w:val="1"/>
+      <w:numFmt w:val="bullet"/>
+      <w:lvlText w:val=""/>
+      <w:lvlJc w:val="left"/>
+      <w:pPr>
+        <w:ind w:left="5040" w:hanging="360"/>
+      </w:pPr>
+      <w:rPr>
+        <w:rFonts w:ascii="Symbol" w:hAnsi="Symbol" w:hint="default"/>
+      </w:rPr>
+    </w:lvl>
+    <w:lvl w:ilvl="7" w:tplc="080A0003" w:tentative="1">
+      <w:start w:val="1"/>
+      <w:numFmt w:val="bullet"/>
+      <w:lvlText w:val="o"/>
+      <w:lvlJc w:val="left"/>
+      <w:pPr>
+        <w:ind w:left="5760" w:hanging="360"/>
+      </w:pPr>
+      <w:rPr>
+        <w:rFonts w:ascii="Courier New" w:hAnsi="Courier New" w:cs="Courier New" w:hint="default"/>
+      </w:rPr>
+    </w:lvl>
+    <w:lvl w:ilvl="8" w:tplc="080A0005" w:tentative="1">
+      <w:start w:val="1"/>
+      <w:numFmt w:val="bullet"/>
+      <w:lvlText w:val=""/>
+      <w:lvlJc w:val="left"/>
+      <w:pPr>
+        <w:ind w:left="6480" w:hanging="360"/>
+      </w:pPr>
+      <w:rPr>
+        <w:rFonts w:ascii="Wingdings" w:hAnsi="Wingdings" w:hint="default"/>
+      </w:rPr>
+    </w:lvl>
+  </w:abstractNum>
+  <w:abstractNum w:abstractNumId="8" w15:restartNumberingAfterBreak="0">
+    <w:nsid w:val="526C3AF2"/>
+    <w:multiLevelType w:val="hybridMultilevel"/>
+    <w:tmpl w:val="0F7EAA7E"/>
+    <w:lvl w:ilvl="0" w:tplc="080A0001">
+      <w:start w:val="1"/>
+      <w:numFmt w:val="bullet"/>
+      <w:lvlText w:val=""/>
+      <w:lvlJc w:val="left"/>
+      <w:pPr>
+        <w:ind w:left="720" w:hanging="360"/>
+      </w:pPr>
+      <w:rPr>
+        <w:rFonts w:ascii="Symbol" w:hAnsi="Symbol" w:hint="default"/>
+      </w:rPr>
+    </w:lvl>
+    <w:lvl w:ilvl="1" w:tplc="080A0003" w:tentative="1">
+      <w:start w:val="1"/>
+      <w:numFmt w:val="bullet"/>
+      <w:lvlText w:val="o"/>
+      <w:lvlJc w:val="left"/>
+      <w:pPr>
+        <w:ind w:left="1440" w:hanging="360"/>
+      </w:pPr>
+      <w:rPr>
+        <w:rFonts w:ascii="Courier New" w:hAnsi="Courier New" w:cs="Courier New" w:hint="default"/>
+      </w:rPr>
+    </w:lvl>
+    <w:lvl w:ilvl="2" w:tplc="080A0005" w:tentative="1">
+      <w:start w:val="1"/>
+      <w:numFmt w:val="bullet"/>
+      <w:lvlText w:val=""/>
+      <w:lvlJc w:val="left"/>
+      <w:pPr>
+        <w:ind w:left="2160" w:hanging="360"/>
+      </w:pPr>
+      <w:rPr>
+        <w:rFonts w:ascii="Wingdings" w:hAnsi="Wingdings" w:hint="default"/>
+      </w:rPr>
+    </w:lvl>
+    <w:lvl w:ilvl="3" w:tplc="080A0001" w:tentative="1">
+      <w:start w:val="1"/>
+      <w:numFmt w:val="bullet"/>
+      <w:lvlText w:val=""/>
+      <w:lvlJc w:val="left"/>
+      <w:pPr>
+        <w:ind w:left="2880" w:hanging="360"/>
+      </w:pPr>
+      <w:rPr>
+        <w:rFonts w:ascii="Symbol" w:hAnsi="Symbol" w:hint="default"/>
+      </w:rPr>
+    </w:lvl>
+    <w:lvl w:ilvl="4" w:tplc="080A0003" w:tentative="1">
+      <w:start w:val="1"/>
+      <w:numFmt w:val="bullet"/>
+      <w:lvlText w:val="o"/>
+      <w:lvlJc w:val="left"/>
+      <w:pPr>
+        <w:ind w:left="3600" w:hanging="360"/>
+      </w:pPr>
+      <w:rPr>
+        <w:rFonts w:ascii="Courier New" w:hAnsi="Courier New" w:cs="Courier New" w:hint="default"/>
+      </w:rPr>
+    </w:lvl>
+    <w:lvl w:ilvl="5" w:tplc="080A0005" w:tentative="1">
+      <w:start w:val="1"/>
+      <w:numFmt w:val="bullet"/>
+      <w:lvlText w:val=""/>
+      <w:lvlJc w:val="left"/>
+      <w:pPr>
+        <w:ind w:left="4320" w:hanging="360"/>
+      </w:pPr>
+      <w:rPr>
+        <w:rFonts w:ascii="Wingdings" w:hAnsi="Wingdings" w:hint="default"/>
+      </w:rPr>
+    </w:lvl>
+    <w:lvl w:ilvl="6" w:tplc="080A0001" w:tentative="1">
+      <w:start w:val="1"/>
+      <w:numFmt w:val="bullet"/>
+      <w:lvlText w:val=""/>
+      <w:lvlJc w:val="left"/>
+      <w:pPr>
+        <w:ind w:left="5040" w:hanging="360"/>
+      </w:pPr>
+      <w:rPr>
+        <w:rFonts w:ascii="Symbol" w:hAnsi="Symbol" w:hint="default"/>
+      </w:rPr>
+    </w:lvl>
+    <w:lvl w:ilvl="7" w:tplc="080A0003" w:tentative="1">
+      <w:start w:val="1"/>
+      <w:numFmt w:val="bullet"/>
+      <w:lvlText w:val="o"/>
+      <w:lvlJc w:val="left"/>
+      <w:pPr>
+        <w:ind w:left="5760" w:hanging="360"/>
+      </w:pPr>
+      <w:rPr>
+        <w:rFonts w:ascii="Courier New" w:hAnsi="Courier New" w:cs="Courier New" w:hint="default"/>
+      </w:rPr>
+    </w:lvl>
+    <w:lvl w:ilvl="8" w:tplc="080A0005" w:tentative="1">
+      <w:start w:val="1"/>
+      <w:numFmt w:val="bullet"/>
+      <w:lvlText w:val=""/>
+      <w:lvlJc w:val="left"/>
+      <w:pPr>
+        <w:ind w:left="6480" w:hanging="360"/>
+      </w:pPr>
+      <w:rPr>
+        <w:rFonts w:ascii="Wingdings" w:hAnsi="Wingdings" w:hint="default"/>
+      </w:rPr>
+    </w:lvl>
+  </w:abstractNum>
   <w:num w:numId="1" w16cid:durableId="2048137254">
-    <w:abstractNumId w:val="2"/>
+    <w:abstractNumId w:val="3"/>
   </w:num>
   <w:num w:numId="2" w16cid:durableId="1719740580">
-    <w:abstractNumId w:val="5"/>
+    <w:abstractNumId w:val="7"/>
   </w:num>
   <w:num w:numId="3" w16cid:durableId="2083941370">
-    <w:abstractNumId w:val="3"/>
+    <w:abstractNumId w:val="4"/>
   </w:num>
   <w:num w:numId="4" w16cid:durableId="327490611">
     <w:abstractNumId w:val="0"/>
   </w:num>
   <w:num w:numId="5" w16cid:durableId="2077433702">
-    <w:abstractNumId w:val="4"/>
+    <w:abstractNumId w:val="5"/>
   </w:num>
   <w:num w:numId="6" w16cid:durableId="1377505587">
     <w:abstractNumId w:val="1"/>
+  </w:num>
+  <w:num w:numId="7" w16cid:durableId="1929658910">
+    <w:abstractNumId w:val="6"/>
+  </w:num>
+  <w:num w:numId="8" w16cid:durableId="1785268331">
+    <w:abstractNumId w:val="2"/>
+  </w:num>
+  <w:num w:numId="9" w16cid:durableId="512719982">
+    <w:abstractNumId w:val="8"/>
   </w:num>
 </w:numbering>
 </file>
@@ -8576,7 +10817,6 @@
   <w:style w:type="character" w:default="1" w:styleId="Fuentedeprrafopredeter">
     <w:name w:val="Default Paragraph Font"/>
     <w:uiPriority w:val="1"/>
-    <w:semiHidden/>
     <w:unhideWhenUsed/>
   </w:style>
   <w:style w:type="table" w:default="1" w:styleId="Tablanormal">

</xml_diff>